<commit_message>
C# OOP - Reflection
</commit_message>
<xml_diff>
--- a/C#/C# Advanced/C# OOP - June 2019/04.Interfaces And Abstraction/Exercise/04. CSharp-OOP-Interfaces-And-Abstraction-Exercises.docx
+++ b/C#/C# Advanced/C# OOP - June 2019/04.Interfaces And Abstraction/Exercise/04. CSharp-OOP-Interfaces-And-Abstraction-Exercises.docx
@@ -1,6 +1,6 @@
 
 <file path=word/document.xml><?xml version="1.0" encoding="utf-8"?>
-<w:document xmlns:wpc="http://schemas.microsoft.com/office/word/2010/wordprocessingCanvas" xmlns:mc="http://schemas.openxmlformats.org/markup-compatibility/2006" xmlns:o="urn:schemas-microsoft-com:office:office" xmlns:r="http://schemas.openxmlformats.org/officeDocument/2006/relationships" xmlns:m="http://schemas.openxmlformats.org/officeDocument/2006/math" xmlns:v="urn:schemas-microsoft-com:vml" xmlns:wp14="http://schemas.microsoft.com/office/word/2010/wordprocessingDrawing" xmlns:wp="http://schemas.openxmlformats.org/drawingml/2006/wordprocessingDrawing" xmlns:w10="urn:schemas-microsoft-com:office:word" xmlns:w="http://schemas.openxmlformats.org/wordprocessingml/2006/main" xmlns:w14="http://schemas.microsoft.com/office/word/2010/wordml" xmlns:wpg="http://schemas.microsoft.com/office/word/2010/wordprocessingGroup" xmlns:wpi="http://schemas.microsoft.com/office/word/2010/wordprocessingInk" xmlns:wne="http://schemas.microsoft.com/office/word/2006/wordml" xmlns:wps="http://schemas.microsoft.com/office/word/2010/wordprocessingShape" mc:Ignorable="w14 wp14">
+<w:document xmlns:wpc="http://schemas.microsoft.com/office/word/2010/wordprocessingCanvas" xmlns:cx="http://schemas.microsoft.com/office/drawing/2014/chartex" xmlns:cx1="http://schemas.microsoft.com/office/drawing/2015/9/8/chartex" xmlns:mc="http://schemas.openxmlformats.org/markup-compatibility/2006" xmlns:o="urn:schemas-microsoft-com:office:office" xmlns:r="http://schemas.openxmlformats.org/officeDocument/2006/relationships" xmlns:m="http://schemas.openxmlformats.org/officeDocument/2006/math" xmlns:v="urn:schemas-microsoft-com:vml" xmlns:wp14="http://schemas.microsoft.com/office/word/2010/wordprocessingDrawing" xmlns:wp="http://schemas.openxmlformats.org/drawingml/2006/wordprocessingDrawing" xmlns:w10="urn:schemas-microsoft-com:office:word" xmlns:w="http://schemas.openxmlformats.org/wordprocessingml/2006/main" xmlns:w14="http://schemas.microsoft.com/office/word/2010/wordml" xmlns:w15="http://schemas.microsoft.com/office/word/2012/wordml" xmlns:w16se="http://schemas.microsoft.com/office/word/2015/wordml/symex" xmlns:wpg="http://schemas.microsoft.com/office/word/2010/wordprocessingGroup" xmlns:wpi="http://schemas.microsoft.com/office/word/2010/wordprocessingInk" xmlns:wne="http://schemas.microsoft.com/office/word/2006/wordml" xmlns:wps="http://schemas.microsoft.com/office/word/2010/wordprocessingShape" mc:Ignorable="w14 w15 w16se wp14">
   <w:body>
     <w:p>
       <w:pPr>
@@ -36,7 +36,7 @@
       <w:r>
         <w:t xml:space="preserve">homework for the </w:t>
       </w:r>
-      <w:hyperlink r:id="rId9" w:history="1">
+      <w:hyperlink r:id="rId8" w:history="1">
         <w:r>
           <w:rPr>
             <w:rStyle w:val="Hyperlink"/>
@@ -65,24 +65,12 @@
       <w:r>
         <w:t xml:space="preserve">solutions here: </w:t>
       </w:r>
-      <w:hyperlink r:id="rId10" w:history="1">
+      <w:hyperlink r:id="rId9" w:history="1">
         <w:r>
           <w:rPr>
             <w:rStyle w:val="Hyperlink"/>
           </w:rPr>
-          <w:t>https://judge.softuni.bg/</w:t>
-        </w:r>
-        <w:r>
-          <w:rPr>
-            <w:rStyle w:val="Hyperlink"/>
-          </w:rPr>
-          <w:t>C</w:t>
-        </w:r>
-        <w:r>
-          <w:rPr>
-            <w:rStyle w:val="Hyperlink"/>
-          </w:rPr>
-          <w:t>ontests/1502/Interfaces-and-Abstraction-Exercise</w:t>
+          <w:t>https://judge.softuni.bg/Contests/1502/Interfaces-and-Abstraction-Exercise</w:t>
         </w:r>
       </w:hyperlink>
     </w:p>
@@ -1696,7 +1684,6 @@
         <w:jc w:val="both"/>
       </w:pPr>
       <w:r>
-        <w:lastRenderedPageBreak/>
         <w:t>Ferrari</w:t>
       </w:r>
     </w:p>
@@ -3559,13 +3546,8 @@
         <w:spacing w:after="0"/>
       </w:pPr>
       <w:r>
-        <w:t xml:space="preserve">The input comes from the console. Every </w:t>
-      </w:r>
-      <w:proofErr w:type="gramStart"/>
-      <w:r>
-        <w:t>commands’</w:t>
-      </w:r>
-      <w:proofErr w:type="gramEnd"/>
+        <w:t>The input comes from the console. Every commands’</w:t>
+      </w:r>
       <w:r>
         <w:t xml:space="preserve"> parameters before the command "</w:t>
       </w:r>
@@ -4639,7 +4621,6 @@
         <w:jc w:val="both"/>
       </w:pPr>
       <w:r>
-        <w:lastRenderedPageBreak/>
         <w:t>Food Shortage</w:t>
       </w:r>
     </w:p>
@@ -7337,57 +7318,7 @@
               </w:rPr>
               <w:t>End</w:t>
             </w:r>
-          </w:p>
-          <w:p>
-            <w:pPr>
-              <w:spacing w:after="0"/>
-              <w:rPr>
-                <w:rFonts w:ascii="Consolas" w:hAnsi="Consolas" w:cs="Consolas"/>
-                <w:noProof/>
-              </w:rPr>
-            </w:pPr>
-          </w:p>
-          <w:p>
-            <w:pPr>
-              <w:spacing w:after="0"/>
-              <w:rPr>
-                <w:rFonts w:ascii="Consolas" w:hAnsi="Consolas" w:cs="Consolas"/>
-                <w:noProof/>
-              </w:rPr>
-            </w:pPr>
             <w:bookmarkStart w:id="48" w:name="_GoBack"/>
-            <w:r>
-              <w:rPr>
-                <w:rFonts w:ascii="Consolas" w:hAnsi="Consolas" w:cs="Consolas"/>
-                <w:noProof/>
-              </w:rPr>
-              <w:pict w14:anchorId="73F77EDA">
-                <v:shapetype id="_x0000_t75" coordsize="21600,21600" o:spt="75" o:preferrelative="t" path="m@4@5l@4@11@9@11@9@5xe" filled="f" stroked="f">
-                  <v:stroke joinstyle="miter"/>
-                  <v:formulas>
-                    <v:f eqn="if lineDrawn pixelLineWidth 0"/>
-                    <v:f eqn="sum @0 1 0"/>
-                    <v:f eqn="sum 0 0 @1"/>
-                    <v:f eqn="prod @2 1 2"/>
-                    <v:f eqn="prod @3 21600 pixelWidth"/>
-                    <v:f eqn="prod @3 21600 pixelHeight"/>
-                    <v:f eqn="sum @0 0 1"/>
-                    <v:f eqn="prod @6 1 2"/>
-                    <v:f eqn="prod @7 21600 pixelWidth"/>
-                    <v:f eqn="sum @8 21600 0"/>
-                    <v:f eqn="prod @7 21600 pixelHeight"/>
-                    <v:f eqn="sum @10 21600 0"/>
-                  </v:formulas>
-                  <v:path o:extrusionok="f" gradientshapeok="t" o:connecttype="rect"/>
-                  <o:lock v:ext="edit" aspectratio="t"/>
-                </v:shapetype>
-                <v:shape id="_x0000_i1025" type="#_x0000_t75" alt="Microsoft Office Signature Line..." style="width:191.8pt;height:96.2pt">
-                  <v:imagedata r:id="rId11" o:title=""/>
-                  <o:lock v:ext="edit" ungrouping="t" rotation="t" cropping="t" verticies="t" text="t" grouping="t"/>
-                  <o:signatureline v:ext="edit" id="{F1F91370-37B9-4C78-86D2-6125D2FF2005}" provid="{00000000-0000-0000-0000-000000000000}" o:suggestedsigner="VGI" issignatureline="t"/>
-                </v:shape>
-              </w:pict>
-            </w:r>
             <w:bookmarkEnd w:id="48"/>
           </w:p>
         </w:tc>
@@ -7550,7 +7481,6 @@
         <w:jc w:val="both"/>
       </w:pPr>
       <w:r>
-        <w:lastRenderedPageBreak/>
         <w:t>*Collection Hierarchy</w:t>
       </w:r>
     </w:p>
@@ -7619,6 +7549,7 @@
         <w:rPr>
           <w:noProof/>
         </w:rPr>
+        <w:lastRenderedPageBreak/>
         <w:t xml:space="preserve"> The </w:t>
       </w:r>
       <w:r>
@@ -8358,7 +8289,6 @@
         <w:spacing w:before="0" w:after="200"/>
       </w:pPr>
       <w:r>
-        <w:lastRenderedPageBreak/>
         <w:t xml:space="preserve">The number of remove operations will never be more than the </w:t>
       </w:r>
       <w:r>
@@ -8376,6 +8306,7 @@
         <w:pStyle w:val="Heading3"/>
       </w:pPr>
       <w:r>
+        <w:lastRenderedPageBreak/>
         <w:t>Examples</w:t>
       </w:r>
     </w:p>
@@ -9364,8 +9295,8 @@
     </w:p>
     <w:p/>
     <w:sectPr>
-      <w:headerReference w:type="default" r:id="rId12"/>
-      <w:footerReference w:type="default" r:id="rId13"/>
+      <w:headerReference w:type="default" r:id="rId10"/>
+      <w:footerReference w:type="default" r:id="rId11"/>
       <w:pgSz w:w="11909" w:h="16834" w:code="9"/>
       <w:pgMar w:top="567" w:right="737" w:bottom="1077" w:left="737" w:header="567" w:footer="794" w:gutter="0"/>
       <w:cols w:space="720"/>
@@ -9376,7 +9307,7 @@
 </file>
 
 <file path=word/endnotes.xml><?xml version="1.0" encoding="utf-8"?>
-<w:endnotes xmlns:wpc="http://schemas.microsoft.com/office/word/2010/wordprocessingCanvas" xmlns:mc="http://schemas.openxmlformats.org/markup-compatibility/2006" xmlns:o="urn:schemas-microsoft-com:office:office" xmlns:r="http://schemas.openxmlformats.org/officeDocument/2006/relationships" xmlns:m="http://schemas.openxmlformats.org/officeDocument/2006/math" xmlns:v="urn:schemas-microsoft-com:vml" xmlns:wp14="http://schemas.microsoft.com/office/word/2010/wordprocessingDrawing" xmlns:wp="http://schemas.openxmlformats.org/drawingml/2006/wordprocessingDrawing" xmlns:w10="urn:schemas-microsoft-com:office:word" xmlns:w="http://schemas.openxmlformats.org/wordprocessingml/2006/main" xmlns:w14="http://schemas.microsoft.com/office/word/2010/wordml" xmlns:wpg="http://schemas.microsoft.com/office/word/2010/wordprocessingGroup" xmlns:wpi="http://schemas.microsoft.com/office/word/2010/wordprocessingInk" xmlns:wne="http://schemas.microsoft.com/office/word/2006/wordml" xmlns:wps="http://schemas.microsoft.com/office/word/2010/wordprocessingShape" mc:Ignorable="w14 wp14">
+<w:endnotes xmlns:wpc="http://schemas.microsoft.com/office/word/2010/wordprocessingCanvas" xmlns:cx="http://schemas.microsoft.com/office/drawing/2014/chartex" xmlns:cx1="http://schemas.microsoft.com/office/drawing/2015/9/8/chartex" xmlns:mc="http://schemas.openxmlformats.org/markup-compatibility/2006" xmlns:o="urn:schemas-microsoft-com:office:office" xmlns:r="http://schemas.openxmlformats.org/officeDocument/2006/relationships" xmlns:m="http://schemas.openxmlformats.org/officeDocument/2006/math" xmlns:v="urn:schemas-microsoft-com:vml" xmlns:wp14="http://schemas.microsoft.com/office/word/2010/wordprocessingDrawing" xmlns:wp="http://schemas.openxmlformats.org/drawingml/2006/wordprocessingDrawing" xmlns:w10="urn:schemas-microsoft-com:office:word" xmlns:w="http://schemas.openxmlformats.org/wordprocessingml/2006/main" xmlns:w14="http://schemas.microsoft.com/office/word/2010/wordml" xmlns:w15="http://schemas.microsoft.com/office/word/2012/wordml" xmlns:w16se="http://schemas.microsoft.com/office/word/2015/wordml/symex" xmlns:wpg="http://schemas.microsoft.com/office/word/2010/wordprocessingGroup" xmlns:wpi="http://schemas.microsoft.com/office/word/2010/wordprocessingInk" xmlns:wne="http://schemas.microsoft.com/office/word/2006/wordml" xmlns:wps="http://schemas.microsoft.com/office/word/2010/wordprocessingShape" mc:Ignorable="w14 w15 w16se wp14">
   <w:endnote w:type="separator" w:id="-1">
     <w:p>
       <w:pPr>
@@ -9401,7 +9332,7 @@
 </file>
 
 <file path=word/footer1.xml><?xml version="1.0" encoding="utf-8"?>
-<w:ftr xmlns:wpc="http://schemas.microsoft.com/office/word/2010/wordprocessingCanvas" xmlns:mc="http://schemas.openxmlformats.org/markup-compatibility/2006" xmlns:o="urn:schemas-microsoft-com:office:office" xmlns:r="http://schemas.openxmlformats.org/officeDocument/2006/relationships" xmlns:m="http://schemas.openxmlformats.org/officeDocument/2006/math" xmlns:v="urn:schemas-microsoft-com:vml" xmlns:wp14="http://schemas.microsoft.com/office/word/2010/wordprocessingDrawing" xmlns:wp="http://schemas.openxmlformats.org/drawingml/2006/wordprocessingDrawing" xmlns:w10="urn:schemas-microsoft-com:office:word" xmlns:w="http://schemas.openxmlformats.org/wordprocessingml/2006/main" xmlns:w14="http://schemas.microsoft.com/office/word/2010/wordml" xmlns:wpg="http://schemas.microsoft.com/office/word/2010/wordprocessingGroup" xmlns:wpi="http://schemas.microsoft.com/office/word/2010/wordprocessingInk" xmlns:wne="http://schemas.microsoft.com/office/word/2006/wordml" xmlns:wps="http://schemas.microsoft.com/office/word/2010/wordprocessingShape" mc:Ignorable="w14 wp14">
+<w:ftr xmlns:wpc="http://schemas.microsoft.com/office/word/2010/wordprocessingCanvas" xmlns:cx="http://schemas.microsoft.com/office/drawing/2014/chartex" xmlns:cx1="http://schemas.microsoft.com/office/drawing/2015/9/8/chartex" xmlns:mc="http://schemas.openxmlformats.org/markup-compatibility/2006" xmlns:o="urn:schemas-microsoft-com:office:office" xmlns:r="http://schemas.openxmlformats.org/officeDocument/2006/relationships" xmlns:m="http://schemas.openxmlformats.org/officeDocument/2006/math" xmlns:v="urn:schemas-microsoft-com:vml" xmlns:wp14="http://schemas.microsoft.com/office/word/2010/wordprocessingDrawing" xmlns:wp="http://schemas.openxmlformats.org/drawingml/2006/wordprocessingDrawing" xmlns:w10="urn:schemas-microsoft-com:office:word" xmlns:w="http://schemas.openxmlformats.org/wordprocessingml/2006/main" xmlns:w14="http://schemas.microsoft.com/office/word/2010/wordml" xmlns:w15="http://schemas.microsoft.com/office/word/2012/wordml" xmlns:w16se="http://schemas.microsoft.com/office/word/2015/wordml/symex" xmlns:wpg="http://schemas.microsoft.com/office/word/2010/wordprocessingGroup" xmlns:wpi="http://schemas.microsoft.com/office/word/2010/wordprocessingInk" xmlns:wne="http://schemas.microsoft.com/office/word/2006/wordml" xmlns:wps="http://schemas.microsoft.com/office/word/2010/wordprocessingShape" mc:Ignorable="w14 w15 w16se wp14">
   <w:p>
     <w:pPr>
       <w:pStyle w:val="Footer"/>
@@ -9409,7 +9340,6 @@
     <w:r>
       <w:rPr>
         <w:noProof/>
-        <w:lang w:val="bg-BG" w:eastAsia="bg-BG"/>
       </w:rPr>
       <w:drawing>
         <wp:anchor distT="0" distB="0" distL="114300" distR="114300" simplePos="0" relativeHeight="251659264" behindDoc="0" locked="0" layoutInCell="1" allowOverlap="1" wp14:anchorId="16239079" wp14:editId="6EE4F4DD">
@@ -9478,7 +9408,6 @@
     <w:r>
       <w:rPr>
         <w:noProof/>
-        <w:lang w:val="bg-BG" w:eastAsia="bg-BG"/>
       </w:rPr>
       <mc:AlternateContent>
         <mc:Choice Requires="wps">
@@ -9541,9 +9470,9 @@
             </wp:anchor>
           </w:drawing>
         </mc:Choice>
-        <mc:Fallback xmlns:w16se="http://schemas.microsoft.com/office/word/2015/wordml/symex" xmlns:w15="http://schemas.microsoft.com/office/word/2012/wordml" xmlns:cx1="http://schemas.microsoft.com/office/drawing/2015/9/8/chartex" xmlns:cx="http://schemas.microsoft.com/office/drawing/2014/chartex">
+        <mc:Fallback>
           <w:pict>
-            <v:line w14:anchorId="13A4D941" id="Straight Connector 19" o:spid="_x0000_s1026" style="position:absolute;flip:y;z-index:251660288;visibility:visible;mso-wrap-style:square;mso-width-percent:0;mso-height-percent:0;mso-wrap-distance-left:9pt;mso-wrap-distance-top:0;mso-wrap-distance-right:9pt;mso-wrap-distance-bottom:0;mso-position-horizontal:absolute;mso-position-horizontal-relative:text;mso-position-vertical:absolute;mso-position-vertical-relative:text;mso-width-percent:0;mso-height-percent:0;mso-width-relative:page;mso-height-relative:page" from="-.1pt,5.2pt" to="520.7pt,5.2pt" o:gfxdata="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" strokecolor="#f37123" strokeweight="1pt">
+            <v:line w14:anchorId="5B8A882C" id="Straight Connector 19" o:spid="_x0000_s1026" style="position:absolute;flip:y;z-index:251660288;visibility:visible;mso-wrap-style:square;mso-width-percent:0;mso-height-percent:0;mso-wrap-distance-left:9pt;mso-wrap-distance-top:0;mso-wrap-distance-right:9pt;mso-wrap-distance-bottom:0;mso-position-horizontal:absolute;mso-position-horizontal-relative:text;mso-position-vertical:absolute;mso-position-vertical-relative:text;mso-width-percent:0;mso-height-percent:0;mso-width-relative:page;mso-height-relative:page" from="-.1pt,5.2pt" to="520.7pt,5.2pt" o:gfxdata="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" strokecolor="#f37123" strokeweight="1pt">
               <v:stroke endcap="round"/>
             </v:line>
           </w:pict>
@@ -9553,7 +9482,6 @@
     <w:r>
       <w:rPr>
         <w:noProof/>
-        <w:lang w:val="bg-BG" w:eastAsia="bg-BG"/>
       </w:rPr>
       <mc:AlternateContent>
         <mc:Choice Requires="wps">
@@ -9661,7 +9589,6 @@
                               <w:noProof/>
                               <w:sz w:val="20"/>
                               <w:szCs w:val="20"/>
-                              <w:lang w:val="bg-BG" w:eastAsia="bg-BG"/>
                             </w:rPr>
                             <w:drawing>
                               <wp:inline distT="0" distB="0" distL="0" distR="0" wp14:anchorId="3C4B88E1" wp14:editId="38CF04F8">
@@ -9678,7 +9605,7 @@
                                     <pic:pic xmlns:pic="http://schemas.openxmlformats.org/drawingml/2006/picture">
                                       <pic:nvPicPr>
                                         <pic:cNvPr id="0" name="Picture 19">
-                                          <a:hlinkClick r:id="rId3"/>
+                                          <a:hlinkClick r:id="rId1"/>
                                         </pic:cNvPr>
                                         <pic:cNvPicPr>
                                           <a:picLocks noChangeAspect="1" noChangeArrowheads="1"/>
@@ -9736,7 +9663,6 @@
                               <w:noProof/>
                               <w:sz w:val="20"/>
                               <w:szCs w:val="20"/>
-                              <w:lang w:val="bg-BG" w:eastAsia="bg-BG"/>
                             </w:rPr>
                             <w:drawing>
                               <wp:inline distT="0" distB="0" distL="0" distR="0" wp14:anchorId="1091A8F2" wp14:editId="5425ED69">
@@ -9803,7 +9729,6 @@
                               <w:noProof/>
                               <w:sz w:val="20"/>
                               <w:szCs w:val="20"/>
-                              <w:lang w:val="bg-BG" w:eastAsia="bg-BG"/>
                             </w:rPr>
                             <w:drawing>
                               <wp:inline distT="0" distB="0" distL="0" distR="0" wp14:anchorId="293C9B17" wp14:editId="1D6CE2C7">
@@ -9855,7 +9780,6 @@
                               <w:noProof/>
                               <w:sz w:val="20"/>
                               <w:szCs w:val="20"/>
-                              <w:lang w:val="bg-BG" w:eastAsia="bg-BG"/>
                             </w:rPr>
                             <w:drawing>
                               <wp:inline distT="0" distB="0" distL="0" distR="0" wp14:anchorId="15168924" wp14:editId="18D1A073">
@@ -9907,7 +9831,6 @@
                               <w:noProof/>
                               <w:sz w:val="20"/>
                               <w:szCs w:val="20"/>
-                              <w:lang w:val="bg-BG" w:eastAsia="bg-BG"/>
                             </w:rPr>
                             <w:drawing>
                               <wp:inline distT="0" distB="0" distL="0" distR="0" wp14:anchorId="1C97DE02" wp14:editId="3A8FE66D">
@@ -9959,7 +9882,6 @@
                               <w:noProof/>
                               <w:sz w:val="20"/>
                               <w:szCs w:val="20"/>
-                              <w:lang w:val="bg-BG" w:eastAsia="bg-BG"/>
                             </w:rPr>
                             <w:drawing>
                               <wp:inline distT="0" distB="0" distL="0" distR="0" wp14:anchorId="092CA17C" wp14:editId="05EEB375">
@@ -10026,7 +9948,6 @@
                               <w:noProof/>
                               <w:sz w:val="20"/>
                               <w:szCs w:val="20"/>
-                              <w:lang w:val="bg-BG" w:eastAsia="bg-BG"/>
                             </w:rPr>
                             <w:drawing>
                               <wp:inline distT="0" distB="0" distL="0" distR="0" wp14:anchorId="103BD2B7" wp14:editId="65E9632E">
@@ -10093,7 +10014,6 @@
                               <w:noProof/>
                               <w:sz w:val="20"/>
                               <w:szCs w:val="20"/>
-                              <w:lang w:val="bg-BG" w:eastAsia="bg-BG"/>
                             </w:rPr>
                             <w:drawing>
                               <wp:inline distT="0" distB="0" distL="0" distR="0" wp14:anchorId="620F6097" wp14:editId="4A6FE7A6">
@@ -10160,7 +10080,6 @@
                               <w:noProof/>
                               <w:sz w:val="20"/>
                               <w:szCs w:val="20"/>
-                              <w:lang w:val="bg-BG" w:eastAsia="bg-BG"/>
                             </w:rPr>
                             <w:drawing>
                               <wp:inline distT="0" distB="0" distL="0" distR="0" wp14:anchorId="02F95DD8" wp14:editId="5AAEBB28">
@@ -10218,7 +10137,7 @@
             </wp:anchor>
           </w:drawing>
         </mc:Choice>
-        <mc:Fallback xmlns:w16se="http://schemas.microsoft.com/office/word/2015/wordml/symex" xmlns:w15="http://schemas.microsoft.com/office/word/2012/wordml" xmlns:cx1="http://schemas.microsoft.com/office/drawing/2015/9/8/chartex" xmlns:cx="http://schemas.microsoft.com/office/drawing/2014/chartex">
+        <mc:Fallback>
           <w:pict>
             <v:shapetype w14:anchorId="2074F399" id="_x0000_t202" coordsize="21600,21600" o:spt="202" path="m,l,21600r21600,l21600,xe">
               <v:stroke joinstyle="miter"/>
@@ -10291,14 +10210,13 @@
                         <w:noProof/>
                         <w:sz w:val="20"/>
                         <w:szCs w:val="20"/>
-                        <w:lang w:val="bg-BG" w:eastAsia="bg-BG"/>
                       </w:rPr>
                       <w:drawing>
                         <wp:inline distT="0" distB="0" distL="0" distR="0" wp14:anchorId="3C4B88E1" wp14:editId="38CF04F8">
                           <wp:extent cx="201930" cy="201930"/>
                           <wp:effectExtent l="0" t="0" r="7620" b="7620"/>
                           <wp:docPr id="12" name="Picture 12">
-                            <a:hlinkClick xmlns:a="http://schemas.openxmlformats.org/drawingml/2006/main" r:id="rId24"/>
+                            <a:hlinkClick xmlns:a="http://schemas.openxmlformats.org/drawingml/2006/main" r:id="rId3"/>
                           </wp:docPr>
                           <wp:cNvGraphicFramePr>
                             <a:graphicFrameLocks xmlns:a="http://schemas.openxmlformats.org/drawingml/2006/main" noChangeAspect="1"/>
@@ -10308,14 +10226,14 @@
                               <pic:pic xmlns:pic="http://schemas.openxmlformats.org/drawingml/2006/picture">
                                 <pic:nvPicPr>
                                   <pic:cNvPr id="0" name="Picture 19">
-                                    <a:hlinkClick r:id="rId24"/>
+                                    <a:hlinkClick r:id="rId3"/>
                                   </pic:cNvPr>
                                   <pic:cNvPicPr>
                                     <a:picLocks noChangeAspect="1" noChangeArrowheads="1"/>
                                   </pic:cNvPicPr>
                                 </pic:nvPicPr>
                                 <pic:blipFill>
-                                  <a:blip r:embed="rId25">
+                                  <a:blip r:embed="rId5">
                                     <a:extLst>
                                       <a:ext uri="{28A0092B-C50C-407E-A947-70E740481C1C}">
                                         <a14:useLocalDpi xmlns:a14="http://schemas.microsoft.com/office/drawing/2010/main" val="0"/>
@@ -10366,14 +10284,13 @@
                         <w:noProof/>
                         <w:sz w:val="20"/>
                         <w:szCs w:val="20"/>
-                        <w:lang w:val="bg-BG" w:eastAsia="bg-BG"/>
                       </w:rPr>
                       <w:drawing>
                         <wp:inline distT="0" distB="0" distL="0" distR="0" wp14:anchorId="1091A8F2" wp14:editId="5425ED69">
                           <wp:extent cx="201930" cy="201930"/>
                           <wp:effectExtent l="0" t="0" r="7620" b="7620"/>
                           <wp:docPr id="14" name="Picture 14">
-                            <a:hlinkClick xmlns:a="http://schemas.openxmlformats.org/drawingml/2006/main" r:id="rId26"/>
+                            <a:hlinkClick xmlns:a="http://schemas.openxmlformats.org/drawingml/2006/main" r:id="rId6"/>
                           </wp:docPr>
                           <wp:cNvGraphicFramePr>
                             <a:graphicFrameLocks xmlns:a="http://schemas.openxmlformats.org/drawingml/2006/main" noChangeAspect="1"/>
@@ -10383,14 +10300,14 @@
                               <pic:pic xmlns:pic="http://schemas.openxmlformats.org/drawingml/2006/picture">
                                 <pic:nvPicPr>
                                   <pic:cNvPr id="14" name="Picture 14">
-                                    <a:hlinkClick r:id="rId26"/>
+                                    <a:hlinkClick r:id="rId6"/>
                                   </pic:cNvPr>
                                   <pic:cNvPicPr>
                                     <a:picLocks noChangeAspect="1" noChangeArrowheads="1"/>
                                   </pic:cNvPicPr>
                                 </pic:nvPicPr>
                                 <pic:blipFill>
-                                  <a:blip r:embed="rId27">
+                                  <a:blip r:embed="rId7">
                                     <a:extLst>
                                       <a:ext uri="{28A0092B-C50C-407E-A947-70E740481C1C}">
                                         <a14:useLocalDpi xmlns:a14="http://schemas.microsoft.com/office/drawing/2010/main" val="0"/>
@@ -10433,14 +10350,13 @@
                         <w:noProof/>
                         <w:sz w:val="20"/>
                         <w:szCs w:val="20"/>
-                        <w:lang w:val="bg-BG" w:eastAsia="bg-BG"/>
                       </w:rPr>
                       <w:drawing>
                         <wp:inline distT="0" distB="0" distL="0" distR="0" wp14:anchorId="293C9B17" wp14:editId="1D6CE2C7">
                           <wp:extent cx="201930" cy="201930"/>
                           <wp:effectExtent l="0" t="0" r="7620" b="7620"/>
                           <wp:docPr id="18" name="Picture 18" title="Software University @ Facebook">
-                            <a:hlinkClick xmlns:a="http://schemas.openxmlformats.org/drawingml/2006/main" r:id="rId28"/>
+                            <a:hlinkClick xmlns:a="http://schemas.openxmlformats.org/drawingml/2006/main" r:id="rId8"/>
                           </wp:docPr>
                           <wp:cNvGraphicFramePr/>
                           <a:graphic xmlns:a="http://schemas.openxmlformats.org/drawingml/2006/main">
@@ -10448,12 +10364,12 @@
                               <pic:pic xmlns:pic="http://schemas.openxmlformats.org/drawingml/2006/picture">
                                 <pic:nvPicPr>
                                   <pic:cNvPr id="18" name="Picture 18" title="Software University @ Facebook">
-                                    <a:hlinkClick r:id="rId28"/>
+                                    <a:hlinkClick r:id="rId8"/>
                                   </pic:cNvPr>
                                   <pic:cNvPicPr/>
                                 </pic:nvPicPr>
                                 <pic:blipFill>
-                                  <a:blip r:embed="rId29"/>
+                                  <a:blip r:embed="rId9"/>
                                   <a:stretch>
                                     <a:fillRect/>
                                   </a:stretch>
@@ -10485,14 +10401,13 @@
                         <w:noProof/>
                         <w:sz w:val="20"/>
                         <w:szCs w:val="20"/>
-                        <w:lang w:val="bg-BG" w:eastAsia="bg-BG"/>
                       </w:rPr>
                       <w:drawing>
                         <wp:inline distT="0" distB="0" distL="0" distR="0" wp14:anchorId="15168924" wp14:editId="18D1A073">
                           <wp:extent cx="201930" cy="201930"/>
                           <wp:effectExtent l="0" t="0" r="7620" b="7620"/>
                           <wp:docPr id="15" name="Picture 15" title="Software University @ Twitter">
-                            <a:hlinkClick xmlns:a="http://schemas.openxmlformats.org/drawingml/2006/main" r:id="rId30"/>
+                            <a:hlinkClick xmlns:a="http://schemas.openxmlformats.org/drawingml/2006/main" r:id="rId10"/>
                           </wp:docPr>
                           <wp:cNvGraphicFramePr/>
                           <a:graphic xmlns:a="http://schemas.openxmlformats.org/drawingml/2006/main">
@@ -10500,12 +10415,12 @@
                               <pic:pic xmlns:pic="http://schemas.openxmlformats.org/drawingml/2006/picture">
                                 <pic:nvPicPr>
                                   <pic:cNvPr id="15" name="Picture 15" title="Software University @ Twitter">
-                                    <a:hlinkClick r:id="rId30"/>
+                                    <a:hlinkClick r:id="rId10"/>
                                   </pic:cNvPr>
                                   <pic:cNvPicPr/>
                                 </pic:nvPicPr>
                                 <pic:blipFill>
-                                  <a:blip r:embed="rId31"/>
+                                  <a:blip r:embed="rId11"/>
                                   <a:stretch>
                                     <a:fillRect/>
                                   </a:stretch>
@@ -10537,14 +10452,13 @@
                         <w:noProof/>
                         <w:sz w:val="20"/>
                         <w:szCs w:val="20"/>
-                        <w:lang w:val="bg-BG" w:eastAsia="bg-BG"/>
                       </w:rPr>
                       <w:drawing>
                         <wp:inline distT="0" distB="0" distL="0" distR="0" wp14:anchorId="1C97DE02" wp14:editId="3A8FE66D">
                           <wp:extent cx="201930" cy="201930"/>
                           <wp:effectExtent l="0" t="0" r="7620" b="7620"/>
                           <wp:docPr id="13" name="Picture 13" title="Software University @ YouTube">
-                            <a:hlinkClick xmlns:a="http://schemas.openxmlformats.org/drawingml/2006/main" r:id="rId32"/>
+                            <a:hlinkClick xmlns:a="http://schemas.openxmlformats.org/drawingml/2006/main" r:id="rId12"/>
                           </wp:docPr>
                           <wp:cNvGraphicFramePr/>
                           <a:graphic xmlns:a="http://schemas.openxmlformats.org/drawingml/2006/main">
@@ -10552,12 +10466,12 @@
                               <pic:pic xmlns:pic="http://schemas.openxmlformats.org/drawingml/2006/picture">
                                 <pic:nvPicPr>
                                   <pic:cNvPr id="13" name="Picture 13" title="Software University @ YouTube">
-                                    <a:hlinkClick r:id="rId32"/>
+                                    <a:hlinkClick r:id="rId12"/>
                                   </pic:cNvPr>
                                   <pic:cNvPicPr/>
                                 </pic:nvPicPr>
                                 <pic:blipFill>
-                                  <a:blip r:embed="rId33"/>
+                                  <a:blip r:embed="rId13"/>
                                   <a:stretch>
                                     <a:fillRect/>
                                   </a:stretch>
@@ -10589,14 +10503,13 @@
                         <w:noProof/>
                         <w:sz w:val="20"/>
                         <w:szCs w:val="20"/>
-                        <w:lang w:val="bg-BG" w:eastAsia="bg-BG"/>
                       </w:rPr>
                       <w:drawing>
                         <wp:inline distT="0" distB="0" distL="0" distR="0" wp14:anchorId="092CA17C" wp14:editId="05EEB375">
                           <wp:extent cx="201930" cy="201930"/>
                           <wp:effectExtent l="0" t="0" r="7620" b="7620"/>
                           <wp:docPr id="11" name="Picture 11">
-                            <a:hlinkClick xmlns:a="http://schemas.openxmlformats.org/drawingml/2006/main" r:id="rId34"/>
+                            <a:hlinkClick xmlns:a="http://schemas.openxmlformats.org/drawingml/2006/main" r:id="rId14"/>
                           </wp:docPr>
                           <wp:cNvGraphicFramePr>
                             <a:graphicFrameLocks xmlns:a="http://schemas.openxmlformats.org/drawingml/2006/main" noChangeAspect="1"/>
@@ -10606,14 +10519,14 @@
                               <pic:pic xmlns:pic="http://schemas.openxmlformats.org/drawingml/2006/picture">
                                 <pic:nvPicPr>
                                   <pic:cNvPr id="0" name="Picture 12">
-                                    <a:hlinkClick r:id="rId34"/>
+                                    <a:hlinkClick r:id="rId14"/>
                                   </pic:cNvPr>
                                   <pic:cNvPicPr>
                                     <a:picLocks noChangeAspect="1" noChangeArrowheads="1"/>
                                   </pic:cNvPicPr>
                                 </pic:nvPicPr>
                                 <pic:blipFill>
-                                  <a:blip r:embed="rId35">
+                                  <a:blip r:embed="rId15">
                                     <a:extLst>
                                       <a:ext uri="{28A0092B-C50C-407E-A947-70E740481C1C}">
                                         <a14:useLocalDpi xmlns:a14="http://schemas.microsoft.com/office/drawing/2010/main" val="0"/>
@@ -10656,14 +10569,13 @@
                         <w:noProof/>
                         <w:sz w:val="20"/>
                         <w:szCs w:val="20"/>
-                        <w:lang w:val="bg-BG" w:eastAsia="bg-BG"/>
                       </w:rPr>
                       <w:drawing>
                         <wp:inline distT="0" distB="0" distL="0" distR="0" wp14:anchorId="103BD2B7" wp14:editId="65E9632E">
                           <wp:extent cx="198120" cy="198120"/>
                           <wp:effectExtent l="0" t="0" r="0" b="0"/>
                           <wp:docPr id="10" name="Picture 10">
-                            <a:hlinkClick xmlns:a="http://schemas.openxmlformats.org/drawingml/2006/main" r:id="rId36"/>
+                            <a:hlinkClick xmlns:a="http://schemas.openxmlformats.org/drawingml/2006/main" r:id="rId16"/>
                           </wp:docPr>
                           <wp:cNvGraphicFramePr>
                             <a:graphicFrameLocks xmlns:a="http://schemas.openxmlformats.org/drawingml/2006/main" noChangeAspect="1"/>
@@ -10673,14 +10585,14 @@
                               <pic:pic xmlns:pic="http://schemas.openxmlformats.org/drawingml/2006/picture">
                                 <pic:nvPicPr>
                                   <pic:cNvPr id="10" name="Picture 10">
-                                    <a:hlinkClick r:id="rId36"/>
+                                    <a:hlinkClick r:id="rId16"/>
                                   </pic:cNvPr>
                                   <pic:cNvPicPr>
                                     <a:picLocks noChangeAspect="1" noChangeArrowheads="1"/>
                                   </pic:cNvPicPr>
                                 </pic:nvPicPr>
                                 <pic:blipFill>
-                                  <a:blip r:embed="rId37">
+                                  <a:blip r:embed="rId17">
                                     <a:extLst>
                                       <a:ext uri="{28A0092B-C50C-407E-A947-70E740481C1C}">
                                         <a14:useLocalDpi xmlns:a14="http://schemas.microsoft.com/office/drawing/2010/main" val="0"/>
@@ -10723,14 +10635,13 @@
                         <w:noProof/>
                         <w:sz w:val="20"/>
                         <w:szCs w:val="20"/>
-                        <w:lang w:val="bg-BG" w:eastAsia="bg-BG"/>
                       </w:rPr>
                       <w:drawing>
                         <wp:inline distT="0" distB="0" distL="0" distR="0" wp14:anchorId="620F6097" wp14:editId="4A6FE7A6">
                           <wp:extent cx="201930" cy="201930"/>
                           <wp:effectExtent l="0" t="0" r="7620" b="7620"/>
                           <wp:docPr id="9" name="Picture 9">
-                            <a:hlinkClick xmlns:a="http://schemas.openxmlformats.org/drawingml/2006/main" r:id="rId38"/>
+                            <a:hlinkClick xmlns:a="http://schemas.openxmlformats.org/drawingml/2006/main" r:id="rId18"/>
                           </wp:docPr>
                           <wp:cNvGraphicFramePr>
                             <a:graphicFrameLocks xmlns:a="http://schemas.openxmlformats.org/drawingml/2006/main" noChangeAspect="1"/>
@@ -10740,14 +10651,14 @@
                               <pic:pic xmlns:pic="http://schemas.openxmlformats.org/drawingml/2006/picture">
                                 <pic:nvPicPr>
                                   <pic:cNvPr id="0" name="Picture 9">
-                                    <a:hlinkClick r:id="rId38"/>
+                                    <a:hlinkClick r:id="rId18"/>
                                   </pic:cNvPr>
                                   <pic:cNvPicPr>
                                     <a:picLocks noChangeAspect="1" noChangeArrowheads="1"/>
                                   </pic:cNvPicPr>
                                 </pic:nvPicPr>
                                 <pic:blipFill>
-                                  <a:blip r:embed="rId39">
+                                  <a:blip r:embed="rId19">
                                     <a:extLst>
                                       <a:ext uri="{28A0092B-C50C-407E-A947-70E740481C1C}">
                                         <a14:useLocalDpi xmlns:a14="http://schemas.microsoft.com/office/drawing/2010/main" val="0"/>
@@ -10790,14 +10701,13 @@
                         <w:noProof/>
                         <w:sz w:val="20"/>
                         <w:szCs w:val="20"/>
-                        <w:lang w:val="bg-BG" w:eastAsia="bg-BG"/>
                       </w:rPr>
                       <w:drawing>
                         <wp:inline distT="0" distB="0" distL="0" distR="0" wp14:anchorId="02F95DD8" wp14:editId="5AAEBB28">
                           <wp:extent cx="201930" cy="201930"/>
                           <wp:effectExtent l="0" t="0" r="7620" b="7620"/>
                           <wp:docPr id="8" name="Picture 8" title="Software University: Email Us">
-                            <a:hlinkClick xmlns:a="http://schemas.openxmlformats.org/drawingml/2006/main" r:id="rId40"/>
+                            <a:hlinkClick xmlns:a="http://schemas.openxmlformats.org/drawingml/2006/main" r:id="rId20"/>
                           </wp:docPr>
                           <wp:cNvGraphicFramePr/>
                           <a:graphic xmlns:a="http://schemas.openxmlformats.org/drawingml/2006/main">
@@ -10805,12 +10715,12 @@
                               <pic:pic xmlns:pic="http://schemas.openxmlformats.org/drawingml/2006/picture">
                                 <pic:nvPicPr>
                                   <pic:cNvPr id="8" name="Picture 8" title="Software University: Email Us">
-                                    <a:hlinkClick r:id="rId40"/>
+                                    <a:hlinkClick r:id="rId20"/>
                                   </pic:cNvPr>
                                   <pic:cNvPicPr/>
                                 </pic:nvPicPr>
                                 <pic:blipFill>
-                                  <a:blip r:embed="rId41"/>
+                                  <a:blip r:embed="rId21"/>
                                   <a:stretch>
                                     <a:fillRect/>
                                   </a:stretch>
@@ -10841,7 +10751,6 @@
     <w:r>
       <w:rPr>
         <w:noProof/>
-        <w:lang w:val="bg-BG" w:eastAsia="bg-BG"/>
       </w:rPr>
       <mc:AlternateContent>
         <mc:Choice Requires="wps">
@@ -10925,7 +10834,7 @@
             </wp:anchor>
           </w:drawing>
         </mc:Choice>
-        <mc:Fallback xmlns:w16se="http://schemas.microsoft.com/office/word/2015/wordml/symex" xmlns:w15="http://schemas.microsoft.com/office/word/2012/wordml" xmlns:cx1="http://schemas.microsoft.com/office/drawing/2015/9/8/chartex" xmlns:cx="http://schemas.microsoft.com/office/drawing/2014/chartex">
+        <mc:Fallback>
           <w:pict>
             <v:shape w14:anchorId="41B1E642" id="Text Box 6" o:spid="_x0000_s1027" type="#_x0000_t202" style="position:absolute;margin-left:125.15pt;margin-top:26.95pt;width:44.85pt;height:15.75pt;z-index:251662336;visibility:visible;mso-wrap-style:square;mso-width-percent:0;mso-height-percent:0;mso-wrap-distance-left:9pt;mso-wrap-distance-top:0;mso-wrap-distance-right:9pt;mso-wrap-distance-bottom:0;mso-position-horizontal:absolute;mso-position-horizontal-relative:text;mso-position-vertical:absolute;mso-position-vertical-relative:text;mso-width-percent:0;mso-height-percent:0;mso-width-relative:page;mso-height-relative:page;v-text-anchor:middle" o:gfxdata="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" filled="f" stroked="f" strokeweight=".5pt">
               <v:textbox inset=".5mm,0,0,0">
@@ -10952,7 +10861,6 @@
     <w:r>
       <w:rPr>
         <w:noProof/>
-        <w:lang w:val="bg-BG" w:eastAsia="bg-BG"/>
       </w:rPr>
       <mc:AlternateContent>
         <mc:Choice Requires="wps">
@@ -11047,7 +10955,7 @@
                               <w:sz w:val="18"/>
                               <w:szCs w:val="18"/>
                             </w:rPr>
-                            <w:t>7</w:t>
+                            <w:t>8</w:t>
                           </w:r>
                           <w:r>
                             <w:rPr>
@@ -11122,11 +11030,7 @@
         </mc:Choice>
         <mc:Fallback>
           <w:pict>
-            <v:shapetype id="_x0000_t202" coordsize="21600,21600" o:spt="202" path="m,l,21600r21600,l21600,xe">
-              <v:stroke joinstyle="miter"/>
-              <v:path gradientshapeok="t" o:connecttype="rect"/>
-            </v:shapetype>
-            <v:shape id="Text Box 4" o:spid="_x0000_s1028" type="#_x0000_t202" style="position:absolute;margin-left:444.65pt;margin-top:26.95pt;width:70.9pt;height:15.9pt;z-index:251663360;visibility:visible;mso-wrap-style:square;mso-width-percent:0;mso-height-percent:0;mso-wrap-distance-left:9pt;mso-wrap-distance-top:0;mso-wrap-distance-right:9pt;mso-wrap-distance-bottom:0;mso-position-horizontal:absolute;mso-position-horizontal-relative:text;mso-position-vertical:absolute;mso-position-vertical-relative:text;mso-width-percent:0;mso-height-percent:0;mso-width-relative:page;mso-height-relative:page;v-text-anchor:middle" o:gfxdata="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" filled="f" stroked="f" strokeweight=".5pt">
+            <v:shape w14:anchorId="60DB5C39" id="Text Box 4" o:spid="_x0000_s1028" type="#_x0000_t202" style="position:absolute;margin-left:444.65pt;margin-top:26.95pt;width:70.9pt;height:15.9pt;z-index:251663360;visibility:visible;mso-wrap-style:square;mso-width-percent:0;mso-height-percent:0;mso-wrap-distance-left:9pt;mso-wrap-distance-top:0;mso-wrap-distance-right:9pt;mso-wrap-distance-bottom:0;mso-position-horizontal:absolute;mso-position-horizontal-relative:text;mso-position-vertical:absolute;mso-position-vertical-relative:text;mso-width-percent:0;mso-height-percent:0;mso-width-relative:page;mso-height-relative:page;v-text-anchor:middle" o:gfxdata="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" filled="f" stroked="f" strokeweight=".5pt">
               <v:textbox inset="0,0,0,0">
                 <w:txbxContent>
                   <w:p>
@@ -11172,7 +11076,7 @@
                         <w:sz w:val="18"/>
                         <w:szCs w:val="18"/>
                       </w:rPr>
-                      <w:t>7</w:t>
+                      <w:t>8</w:t>
                     </w:r>
                     <w:r>
                       <w:rPr>
@@ -11237,7 +11141,7 @@
 </file>
 
 <file path=word/footnotes.xml><?xml version="1.0" encoding="utf-8"?>
-<w:footnotes xmlns:wpc="http://schemas.microsoft.com/office/word/2010/wordprocessingCanvas" xmlns:mc="http://schemas.openxmlformats.org/markup-compatibility/2006" xmlns:o="urn:schemas-microsoft-com:office:office" xmlns:r="http://schemas.openxmlformats.org/officeDocument/2006/relationships" xmlns:m="http://schemas.openxmlformats.org/officeDocument/2006/math" xmlns:v="urn:schemas-microsoft-com:vml" xmlns:wp14="http://schemas.microsoft.com/office/word/2010/wordprocessingDrawing" xmlns:wp="http://schemas.openxmlformats.org/drawingml/2006/wordprocessingDrawing" xmlns:w10="urn:schemas-microsoft-com:office:word" xmlns:w="http://schemas.openxmlformats.org/wordprocessingml/2006/main" xmlns:w14="http://schemas.microsoft.com/office/word/2010/wordml" xmlns:wpg="http://schemas.microsoft.com/office/word/2010/wordprocessingGroup" xmlns:wpi="http://schemas.microsoft.com/office/word/2010/wordprocessingInk" xmlns:wne="http://schemas.microsoft.com/office/word/2006/wordml" xmlns:wps="http://schemas.microsoft.com/office/word/2010/wordprocessingShape" mc:Ignorable="w14 wp14">
+<w:footnotes xmlns:wpc="http://schemas.microsoft.com/office/word/2010/wordprocessingCanvas" xmlns:cx="http://schemas.microsoft.com/office/drawing/2014/chartex" xmlns:cx1="http://schemas.microsoft.com/office/drawing/2015/9/8/chartex" xmlns:mc="http://schemas.openxmlformats.org/markup-compatibility/2006" xmlns:o="urn:schemas-microsoft-com:office:office" xmlns:r="http://schemas.openxmlformats.org/officeDocument/2006/relationships" xmlns:m="http://schemas.openxmlformats.org/officeDocument/2006/math" xmlns:v="urn:schemas-microsoft-com:vml" xmlns:wp14="http://schemas.microsoft.com/office/word/2010/wordprocessingDrawing" xmlns:wp="http://schemas.openxmlformats.org/drawingml/2006/wordprocessingDrawing" xmlns:w10="urn:schemas-microsoft-com:office:word" xmlns:w="http://schemas.openxmlformats.org/wordprocessingml/2006/main" xmlns:w14="http://schemas.microsoft.com/office/word/2010/wordml" xmlns:w15="http://schemas.microsoft.com/office/word/2012/wordml" xmlns:w16se="http://schemas.microsoft.com/office/word/2015/wordml/symex" xmlns:wpg="http://schemas.microsoft.com/office/word/2010/wordprocessingGroup" xmlns:wpi="http://schemas.microsoft.com/office/word/2010/wordprocessingInk" xmlns:wne="http://schemas.microsoft.com/office/word/2006/wordml" xmlns:wps="http://schemas.microsoft.com/office/word/2010/wordprocessingShape" mc:Ignorable="w14 w15 w16se wp14">
   <w:footnote w:type="separator" w:id="-1">
     <w:p>
       <w:pPr>
@@ -11262,7 +11166,7 @@
 </file>
 
 <file path=word/header1.xml><?xml version="1.0" encoding="utf-8"?>
-<w:hdr xmlns:wpc="http://schemas.microsoft.com/office/word/2010/wordprocessingCanvas" xmlns:mc="http://schemas.openxmlformats.org/markup-compatibility/2006" xmlns:o="urn:schemas-microsoft-com:office:office" xmlns:r="http://schemas.openxmlformats.org/officeDocument/2006/relationships" xmlns:m="http://schemas.openxmlformats.org/officeDocument/2006/math" xmlns:v="urn:schemas-microsoft-com:vml" xmlns:wp14="http://schemas.microsoft.com/office/word/2010/wordprocessingDrawing" xmlns:wp="http://schemas.openxmlformats.org/drawingml/2006/wordprocessingDrawing" xmlns:w10="urn:schemas-microsoft-com:office:word" xmlns:w="http://schemas.openxmlformats.org/wordprocessingml/2006/main" xmlns:w14="http://schemas.microsoft.com/office/word/2010/wordml" xmlns:wpg="http://schemas.microsoft.com/office/word/2010/wordprocessingGroup" xmlns:wpi="http://schemas.microsoft.com/office/word/2010/wordprocessingInk" xmlns:wne="http://schemas.microsoft.com/office/word/2006/wordml" xmlns:wps="http://schemas.microsoft.com/office/word/2010/wordprocessingShape" mc:Ignorable="w14 wp14">
+<w:hdr xmlns:wpc="http://schemas.microsoft.com/office/word/2010/wordprocessingCanvas" xmlns:cx="http://schemas.microsoft.com/office/drawing/2014/chartex" xmlns:cx1="http://schemas.microsoft.com/office/drawing/2015/9/8/chartex" xmlns:mc="http://schemas.openxmlformats.org/markup-compatibility/2006" xmlns:o="urn:schemas-microsoft-com:office:office" xmlns:r="http://schemas.openxmlformats.org/officeDocument/2006/relationships" xmlns:m="http://schemas.openxmlformats.org/officeDocument/2006/math" xmlns:v="urn:schemas-microsoft-com:vml" xmlns:wp14="http://schemas.microsoft.com/office/word/2010/wordprocessingDrawing" xmlns:wp="http://schemas.openxmlformats.org/drawingml/2006/wordprocessingDrawing" xmlns:w10="urn:schemas-microsoft-com:office:word" xmlns:w="http://schemas.openxmlformats.org/wordprocessingml/2006/main" xmlns:w14="http://schemas.microsoft.com/office/word/2010/wordml" xmlns:w15="http://schemas.microsoft.com/office/word/2012/wordml" xmlns:w16se="http://schemas.microsoft.com/office/word/2015/wordml/symex" xmlns:wpg="http://schemas.microsoft.com/office/word/2010/wordprocessingGroup" xmlns:wpi="http://schemas.microsoft.com/office/word/2010/wordprocessingInk" xmlns:wne="http://schemas.microsoft.com/office/word/2006/wordml" xmlns:wps="http://schemas.microsoft.com/office/word/2010/wordprocessingShape" mc:Ignorable="w14 w15 w16se wp14">
   <w:p>
     <w:pPr>
       <w:pStyle w:val="Header"/>
@@ -11273,8 +11177,8 @@
 </file>
 
 <file path=word/numbering.xml><?xml version="1.0" encoding="utf-8"?>
-<w:numbering xmlns:wpc="http://schemas.microsoft.com/office/word/2010/wordprocessingCanvas" xmlns:mc="http://schemas.openxmlformats.org/markup-compatibility/2006" xmlns:o="urn:schemas-microsoft-com:office:office" xmlns:r="http://schemas.openxmlformats.org/officeDocument/2006/relationships" xmlns:m="http://schemas.openxmlformats.org/officeDocument/2006/math" xmlns:v="urn:schemas-microsoft-com:vml" xmlns:wp14="http://schemas.microsoft.com/office/word/2010/wordprocessingDrawing" xmlns:wp="http://schemas.openxmlformats.org/drawingml/2006/wordprocessingDrawing" xmlns:w10="urn:schemas-microsoft-com:office:word" xmlns:w="http://schemas.openxmlformats.org/wordprocessingml/2006/main" xmlns:w14="http://schemas.microsoft.com/office/word/2010/wordml" xmlns:wpg="http://schemas.microsoft.com/office/word/2010/wordprocessingGroup" xmlns:wpi="http://schemas.microsoft.com/office/word/2010/wordprocessingInk" xmlns:wne="http://schemas.microsoft.com/office/word/2006/wordml" xmlns:wps="http://schemas.microsoft.com/office/word/2010/wordprocessingShape" mc:Ignorable="w14 wp14">
-  <w:abstractNum w:abstractNumId="0">
+<w:numbering xmlns:wpc="http://schemas.microsoft.com/office/word/2010/wordprocessingCanvas" xmlns:cx="http://schemas.microsoft.com/office/drawing/2014/chartex" xmlns:cx1="http://schemas.microsoft.com/office/drawing/2015/9/8/chartex" xmlns:mc="http://schemas.openxmlformats.org/markup-compatibility/2006" xmlns:o="urn:schemas-microsoft-com:office:office" xmlns:r="http://schemas.openxmlformats.org/officeDocument/2006/relationships" xmlns:m="http://schemas.openxmlformats.org/officeDocument/2006/math" xmlns:v="urn:schemas-microsoft-com:vml" xmlns:wp14="http://schemas.microsoft.com/office/word/2010/wordprocessingDrawing" xmlns:wp="http://schemas.openxmlformats.org/drawingml/2006/wordprocessingDrawing" xmlns:w10="urn:schemas-microsoft-com:office:word" xmlns:w="http://schemas.openxmlformats.org/wordprocessingml/2006/main" xmlns:w14="http://schemas.microsoft.com/office/word/2010/wordml" xmlns:w15="http://schemas.microsoft.com/office/word/2012/wordml" xmlns:w16se="http://schemas.microsoft.com/office/word/2015/wordml/symex" xmlns:wpg="http://schemas.microsoft.com/office/word/2010/wordprocessingGroup" xmlns:wpi="http://schemas.microsoft.com/office/word/2010/wordprocessingInk" xmlns:wne="http://schemas.microsoft.com/office/word/2006/wordml" xmlns:wps="http://schemas.microsoft.com/office/word/2010/wordprocessingShape" mc:Ignorable="w14 w15 w16se wp14">
+  <w:abstractNum w:abstractNumId="0" w15:restartNumberingAfterBreak="0">
     <w:nsid w:val="0E6E3455"/>
     <w:multiLevelType w:val="hybridMultilevel"/>
     <w:tmpl w:val="E1503632"/>
@@ -11387,7 +11291,7 @@
       </w:rPr>
     </w:lvl>
   </w:abstractNum>
-  <w:abstractNum w:abstractNumId="1">
+  <w:abstractNum w:abstractNumId="1" w15:restartNumberingAfterBreak="0">
     <w:nsid w:val="0F0C64BE"/>
     <w:multiLevelType w:val="hybridMultilevel"/>
     <w:tmpl w:val="4A58A688"/>
@@ -11500,7 +11404,7 @@
       </w:rPr>
     </w:lvl>
   </w:abstractNum>
-  <w:abstractNum w:abstractNumId="2">
+  <w:abstractNum w:abstractNumId="2" w15:restartNumberingAfterBreak="0">
     <w:nsid w:val="13A00DEC"/>
     <w:multiLevelType w:val="hybridMultilevel"/>
     <w:tmpl w:val="A9E40BD8"/>
@@ -11587,7 +11491,7 @@
       </w:pPr>
     </w:lvl>
   </w:abstractNum>
-  <w:abstractNum w:abstractNumId="3">
+  <w:abstractNum w:abstractNumId="3" w15:restartNumberingAfterBreak="0">
     <w:nsid w:val="159D539B"/>
     <w:multiLevelType w:val="hybridMultilevel"/>
     <w:tmpl w:val="5CC6973C"/>
@@ -11700,7 +11604,7 @@
       </w:rPr>
     </w:lvl>
   </w:abstractNum>
-  <w:abstractNum w:abstractNumId="4">
+  <w:abstractNum w:abstractNumId="4" w15:restartNumberingAfterBreak="0">
     <w:nsid w:val="15B153E3"/>
     <w:multiLevelType w:val="multilevel"/>
     <w:tmpl w:val="EC6442CA"/>
@@ -11786,7 +11690,7 @@
       </w:pPr>
     </w:lvl>
   </w:abstractNum>
-  <w:abstractNum w:abstractNumId="5">
+  <w:abstractNum w:abstractNumId="5" w15:restartNumberingAfterBreak="0">
     <w:nsid w:val="21184CB6"/>
     <w:multiLevelType w:val="hybridMultilevel"/>
     <w:tmpl w:val="57BC5130"/>
@@ -11899,7 +11803,7 @@
       </w:rPr>
     </w:lvl>
   </w:abstractNum>
-  <w:abstractNum w:abstractNumId="6">
+  <w:abstractNum w:abstractNumId="6" w15:restartNumberingAfterBreak="0">
     <w:nsid w:val="317A45EF"/>
     <w:multiLevelType w:val="hybridMultilevel"/>
     <w:tmpl w:val="A67A45F2"/>
@@ -12012,7 +11916,7 @@
       </w:rPr>
     </w:lvl>
   </w:abstractNum>
-  <w:abstractNum w:abstractNumId="7">
+  <w:abstractNum w:abstractNumId="7" w15:restartNumberingAfterBreak="0">
     <w:nsid w:val="34E615BB"/>
     <w:multiLevelType w:val="hybridMultilevel"/>
     <w:tmpl w:val="A808A664"/>
@@ -12125,7 +12029,7 @@
       </w:rPr>
     </w:lvl>
   </w:abstractNum>
-  <w:abstractNum w:abstractNumId="8">
+  <w:abstractNum w:abstractNumId="8" w15:restartNumberingAfterBreak="0">
     <w:nsid w:val="50B31E7B"/>
     <w:multiLevelType w:val="multilevel"/>
     <w:tmpl w:val="291ECFB0"/>
@@ -12240,7 +12144,7 @@
       </w:rPr>
     </w:lvl>
   </w:abstractNum>
-  <w:abstractNum w:abstractNumId="9">
+  <w:abstractNum w:abstractNumId="9" w15:restartNumberingAfterBreak="0">
     <w:nsid w:val="596B2C00"/>
     <w:multiLevelType w:val="hybridMultilevel"/>
     <w:tmpl w:val="6EFC35BA"/>
@@ -12353,7 +12257,7 @@
       </w:rPr>
     </w:lvl>
   </w:abstractNum>
-  <w:abstractNum w:abstractNumId="10">
+  <w:abstractNum w:abstractNumId="10" w15:restartNumberingAfterBreak="0">
     <w:nsid w:val="645F60DF"/>
     <w:multiLevelType w:val="hybridMultilevel"/>
     <w:tmpl w:val="24F410F2"/>
@@ -12531,7 +12435,7 @@
 </file>
 
 <file path=word/styles.xml><?xml version="1.0" encoding="utf-8"?>
-<w:styles xmlns:mc="http://schemas.openxmlformats.org/markup-compatibility/2006" xmlns:r="http://schemas.openxmlformats.org/officeDocument/2006/relationships" xmlns:w="http://schemas.openxmlformats.org/wordprocessingml/2006/main" xmlns:w14="http://schemas.microsoft.com/office/word/2010/wordml" mc:Ignorable="w14">
+<w:styles xmlns:mc="http://schemas.openxmlformats.org/markup-compatibility/2006" xmlns:r="http://schemas.openxmlformats.org/officeDocument/2006/relationships" xmlns:w="http://schemas.openxmlformats.org/wordprocessingml/2006/main" xmlns:w14="http://schemas.microsoft.com/office/word/2010/wordml" xmlns:w15="http://schemas.microsoft.com/office/word/2012/wordml" xmlns:w16se="http://schemas.microsoft.com/office/word/2015/wordml/symex" mc:Ignorable="w14 w15 w16se">
   <w:docDefaults>
     <w:rPrDefault>
       <w:rPr>
@@ -12547,920 +12451,378 @@
       </w:pPr>
     </w:pPrDefault>
   </w:docDefaults>
-  <w:latentStyles w:defLockedState="0" w:defUIPriority="99" w:defSemiHidden="1" w:defUnhideWhenUsed="1" w:defQFormat="0" w:count="267">
-    <w:lsdException w:name="Normal" w:semiHidden="0" w:uiPriority="0" w:unhideWhenUsed="0" w:qFormat="1"/>
-    <w:lsdException w:name="heading 1" w:semiHidden="0" w:uiPriority="9" w:unhideWhenUsed="0" w:qFormat="1"/>
-    <w:lsdException w:name="heading 2" w:uiPriority="9" w:qFormat="1"/>
-    <w:lsdException w:name="heading 3" w:uiPriority="9" w:qFormat="1"/>
-    <w:lsdException w:name="heading 4" w:uiPriority="9" w:qFormat="1"/>
-    <w:lsdException w:name="heading 5" w:uiPriority="9" w:qFormat="1"/>
-    <w:lsdException w:name="heading 6" w:uiPriority="9" w:qFormat="1"/>
-    <w:lsdException w:name="heading 7" w:uiPriority="9" w:qFormat="1"/>
-    <w:lsdException w:name="heading 8" w:uiPriority="9" w:qFormat="1"/>
-    <w:lsdException w:name="heading 9" w:uiPriority="9" w:qFormat="1"/>
-    <w:lsdException w:name="toc 1" w:uiPriority="39"/>
-    <w:lsdException w:name="toc 2" w:uiPriority="39"/>
-    <w:lsdException w:name="toc 3" w:uiPriority="39"/>
-    <w:lsdException w:name="toc 4" w:uiPriority="39"/>
-    <w:lsdException w:name="toc 5" w:uiPriority="39"/>
-    <w:lsdException w:name="toc 6" w:uiPriority="39"/>
-    <w:lsdException w:name="toc 7" w:uiPriority="39"/>
-    <w:lsdException w:name="toc 8" w:uiPriority="39"/>
-    <w:lsdException w:name="toc 9" w:uiPriority="39"/>
-    <w:lsdException w:name="caption" w:uiPriority="0" w:qFormat="1"/>
-    <w:lsdException w:name="List" w:uiPriority="0"/>
-    <w:lsdException w:name="Title" w:semiHidden="0" w:uiPriority="10" w:unhideWhenUsed="0"/>
-    <w:lsdException w:name="Default Paragraph Font" w:uiPriority="1"/>
-    <w:lsdException w:name="Subtitle" w:semiHidden="0" w:uiPriority="11" w:unhideWhenUsed="0"/>
-    <w:lsdException w:name="FollowedHyperlink" w:qFormat="1"/>
-    <w:lsdException w:name="Strong" w:semiHidden="0" w:uiPriority="0" w:unhideWhenUsed="0" w:qFormat="1"/>
-    <w:lsdException w:name="Emphasis" w:semiHidden="0" w:uiPriority="20" w:unhideWhenUsed="0" w:qFormat="1"/>
-    <w:lsdException w:name="Normal (Web)" w:qFormat="1"/>
-    <w:lsdException w:name="Balloon Text" w:qFormat="1"/>
-    <w:lsdException w:name="Table Grid" w:semiHidden="0" w:uiPriority="59" w:unhideWhenUsed="0"/>
-    <w:lsdException w:name="Placeholder Text" w:unhideWhenUsed="0"/>
-    <w:lsdException w:name="No Spacing" w:semiHidden="0" w:uiPriority="1" w:unhideWhenUsed="0"/>
-    <w:lsdException w:name="Light Shading" w:semiHidden="0" w:uiPriority="60" w:unhideWhenUsed="0"/>
-    <w:lsdException w:name="Light List" w:semiHidden="0" w:uiPriority="61" w:unhideWhenUsed="0"/>
-    <w:lsdException w:name="Light Grid" w:semiHidden="0" w:uiPriority="62" w:unhideWhenUsed="0"/>
-    <w:lsdException w:name="Medium Shading 1" w:semiHidden="0" w:uiPriority="63" w:unhideWhenUsed="0"/>
-    <w:lsdException w:name="Medium Shading 2" w:semiHidden="0" w:uiPriority="64" w:unhideWhenUsed="0"/>
-    <w:lsdException w:name="Medium List 1" w:semiHidden="0" w:uiPriority="65" w:unhideWhenUsed="0"/>
-    <w:lsdException w:name="Medium List 2" w:semiHidden="0" w:uiPriority="66" w:unhideWhenUsed="0"/>
-    <w:lsdException w:name="Medium Grid 1" w:semiHidden="0" w:uiPriority="67" w:unhideWhenUsed="0"/>
-    <w:lsdException w:name="Medium Grid 2" w:semiHidden="0" w:uiPriority="68" w:unhideWhenUsed="0"/>
-    <w:lsdException w:name="Medium Grid 3" w:semiHidden="0" w:uiPriority="69" w:unhideWhenUsed="0"/>
-    <w:lsdException w:name="Dark List" w:semiHidden="0" w:uiPriority="70" w:unhideWhenUsed="0"/>
-    <w:lsdException w:name="Colorful Shading" w:semiHidden="0" w:uiPriority="71" w:unhideWhenUsed="0"/>
-    <w:lsdException w:name="Colorful List" w:semiHidden="0" w:uiPriority="72" w:unhideWhenUsed="0"/>
-    <w:lsdException w:name="Colorful Grid" w:semiHidden="0" w:uiPriority="73" w:unhideWhenUsed="0"/>
-    <w:lsdException w:name="Light Shading Accent 1" w:semiHidden="0" w:uiPriority="60" w:unhideWhenUsed="0"/>
-    <w:lsdException w:name="Light List Accent 1" w:semiHidden="0" w:uiPriority="61" w:unhideWhenUsed="0"/>
-    <w:lsdException w:name="Light Grid Accent 1" w:semiHidden="0" w:uiPriority="62" w:unhideWhenUsed="0"/>
-    <w:lsdException w:name="Medium Shading 1 Accent 1" w:semiHidden="0" w:uiPriority="63" w:unhideWhenUsed="0"/>
-    <w:lsdException w:name="Medium Shading 2 Accent 1" w:semiHidden="0" w:uiPriority="64" w:unhideWhenUsed="0"/>
-    <w:lsdException w:name="Medium List 1 Accent 1" w:semiHidden="0" w:uiPriority="65" w:unhideWhenUsed="0"/>
-    <w:lsdException w:name="Revision" w:unhideWhenUsed="0"/>
-    <w:lsdException w:name="List Paragraph" w:semiHidden="0" w:uiPriority="34" w:unhideWhenUsed="0" w:qFormat="1"/>
-    <w:lsdException w:name="Quote" w:semiHidden="0" w:uiPriority="29" w:unhideWhenUsed="0"/>
-    <w:lsdException w:name="Intense Quote" w:semiHidden="0" w:uiPriority="30" w:unhideWhenUsed="0"/>
-    <w:lsdException w:name="Medium List 2 Accent 1" w:semiHidden="0" w:uiPriority="66" w:unhideWhenUsed="0"/>
-    <w:lsdException w:name="Medium Grid 1 Accent 1" w:semiHidden="0" w:uiPriority="67" w:unhideWhenUsed="0"/>
-    <w:lsdException w:name="Medium Grid 2 Accent 1" w:semiHidden="0" w:uiPriority="68" w:unhideWhenUsed="0"/>
-    <w:lsdException w:name="Medium Grid 3 Accent 1" w:semiHidden="0" w:uiPriority="69" w:unhideWhenUsed="0"/>
-    <w:lsdException w:name="Dark List Accent 1" w:semiHidden="0" w:uiPriority="70" w:unhideWhenUsed="0"/>
-    <w:lsdException w:name="Colorful Shading Accent 1" w:semiHidden="0" w:uiPriority="71" w:unhideWhenUsed="0"/>
-    <w:lsdException w:name="Colorful List Accent 1" w:semiHidden="0" w:uiPriority="72" w:unhideWhenUsed="0"/>
-    <w:lsdException w:name="Colorful Grid Accent 1" w:semiHidden="0" w:uiPriority="73" w:unhideWhenUsed="0"/>
-    <w:lsdException w:name="Light Shading Accent 2" w:semiHidden="0" w:uiPriority="60" w:unhideWhenUsed="0"/>
-    <w:lsdException w:name="Light List Accent 2" w:semiHidden="0" w:uiPriority="61" w:unhideWhenUsed="0"/>
-    <w:lsdException w:name="Light Grid Accent 2" w:semiHidden="0" w:uiPriority="62" w:unhideWhenUsed="0"/>
-    <w:lsdException w:name="Medium Shading 1 Accent 2" w:semiHidden="0" w:uiPriority="63" w:unhideWhenUsed="0"/>
-    <w:lsdException w:name="Medium Shading 2 Accent 2" w:semiHidden="0" w:uiPriority="64" w:unhideWhenUsed="0"/>
-    <w:lsdException w:name="Medium List 1 Accent 2" w:semiHidden="0" w:uiPriority="65" w:unhideWhenUsed="0"/>
-    <w:lsdException w:name="Medium List 2 Accent 2" w:semiHidden="0" w:uiPriority="66" w:unhideWhenUsed="0"/>
-    <w:lsdException w:name="Medium Grid 1 Accent 2" w:semiHidden="0" w:uiPriority="67" w:unhideWhenUsed="0"/>
-    <w:lsdException w:name="Medium Grid 2 Accent 2" w:semiHidden="0" w:uiPriority="68" w:unhideWhenUsed="0"/>
-    <w:lsdException w:name="Medium Grid 3 Accent 2" w:semiHidden="0" w:uiPriority="69" w:unhideWhenUsed="0"/>
-    <w:lsdException w:name="Dark List Accent 2" w:semiHidden="0" w:uiPriority="70" w:unhideWhenUsed="0"/>
-    <w:lsdException w:name="Colorful Shading Accent 2" w:semiHidden="0" w:uiPriority="71" w:unhideWhenUsed="0"/>
-    <w:lsdException w:name="Colorful List Accent 2" w:semiHidden="0" w:uiPriority="72" w:unhideWhenUsed="0"/>
-    <w:lsdException w:name="Colorful Grid Accent 2" w:semiHidden="0" w:uiPriority="73" w:unhideWhenUsed="0"/>
-    <w:lsdException w:name="Light Shading Accent 3" w:semiHidden="0" w:uiPriority="60" w:unhideWhenUsed="0"/>
-    <w:lsdException w:name="Light List Accent 3" w:semiHidden="0" w:uiPriority="61" w:unhideWhenUsed="0"/>
-    <w:lsdException w:name="Light Grid Accent 3" w:semiHidden="0" w:uiPriority="62" w:unhideWhenUsed="0"/>
-    <w:lsdException w:name="Medium Shading 1 Accent 3" w:semiHidden="0" w:uiPriority="63" w:unhideWhenUsed="0"/>
-    <w:lsdException w:name="Medium Shading 2 Accent 3" w:semiHidden="0" w:uiPriority="64" w:unhideWhenUsed="0"/>
-    <w:lsdException w:name="Medium List 1 Accent 3" w:semiHidden="0" w:uiPriority="65" w:unhideWhenUsed="0"/>
-    <w:lsdException w:name="Medium List 2 Accent 3" w:semiHidden="0" w:uiPriority="66" w:unhideWhenUsed="0"/>
-    <w:lsdException w:name="Medium Grid 1 Accent 3" w:semiHidden="0" w:uiPriority="67" w:unhideWhenUsed="0"/>
-    <w:lsdException w:name="Medium Grid 2 Accent 3" w:semiHidden="0" w:uiPriority="68" w:unhideWhenUsed="0"/>
-    <w:lsdException w:name="Medium Grid 3 Accent 3" w:semiHidden="0" w:uiPriority="69" w:unhideWhenUsed="0"/>
-    <w:lsdException w:name="Dark List Accent 3" w:semiHidden="0" w:uiPriority="70" w:unhideWhenUsed="0"/>
-    <w:lsdException w:name="Colorful Shading Accent 3" w:semiHidden="0" w:uiPriority="71" w:unhideWhenUsed="0"/>
-    <w:lsdException w:name="Colorful List Accent 3" w:semiHidden="0" w:uiPriority="72" w:unhideWhenUsed="0"/>
-    <w:lsdException w:name="Colorful Grid Accent 3" w:semiHidden="0" w:uiPriority="73" w:unhideWhenUsed="0"/>
-    <w:lsdException w:name="Light Shading Accent 4" w:semiHidden="0" w:uiPriority="60" w:unhideWhenUsed="0"/>
-    <w:lsdException w:name="Light List Accent 4" w:semiHidden="0" w:uiPriority="61" w:unhideWhenUsed="0"/>
-    <w:lsdException w:name="Light Grid Accent 4" w:semiHidden="0" w:uiPriority="62" w:unhideWhenUsed="0"/>
-    <w:lsdException w:name="Medium Shading 1 Accent 4" w:semiHidden="0" w:uiPriority="63" w:unhideWhenUsed="0"/>
-    <w:lsdException w:name="Medium Shading 2 Accent 4" w:semiHidden="0" w:uiPriority="64" w:unhideWhenUsed="0"/>
-    <w:lsdException w:name="Medium List 1 Accent 4" w:semiHidden="0" w:uiPriority="65" w:unhideWhenUsed="0"/>
-    <w:lsdException w:name="Medium List 2 Accent 4" w:semiHidden="0" w:uiPriority="66" w:unhideWhenUsed="0"/>
-    <w:lsdException w:name="Medium Grid 1 Accent 4" w:semiHidden="0" w:uiPriority="67" w:unhideWhenUsed="0"/>
-    <w:lsdException w:name="Medium Grid 2 Accent 4" w:semiHidden="0" w:uiPriority="68" w:unhideWhenUsed="0"/>
-    <w:lsdException w:name="Medium Grid 3 Accent 4" w:semiHidden="0" w:uiPriority="69" w:unhideWhenUsed="0"/>
-    <w:lsdException w:name="Dark List Accent 4" w:semiHidden="0" w:uiPriority="70" w:unhideWhenUsed="0"/>
-    <w:lsdException w:name="Colorful Shading Accent 4" w:semiHidden="0" w:uiPriority="71" w:unhideWhenUsed="0"/>
-    <w:lsdException w:name="Colorful List Accent 4" w:semiHidden="0" w:uiPriority="72" w:unhideWhenUsed="0"/>
-    <w:lsdException w:name="Colorful Grid Accent 4" w:semiHidden="0" w:uiPriority="73" w:unhideWhenUsed="0"/>
-    <w:lsdException w:name="Light Shading Accent 5" w:semiHidden="0" w:uiPriority="60" w:unhideWhenUsed="0"/>
-    <w:lsdException w:name="Light List Accent 5" w:semiHidden="0" w:uiPriority="61" w:unhideWhenUsed="0"/>
-    <w:lsdException w:name="Light Grid Accent 5" w:semiHidden="0" w:uiPriority="62" w:unhideWhenUsed="0"/>
-    <w:lsdException w:name="Medium Shading 1 Accent 5" w:semiHidden="0" w:uiPriority="63" w:unhideWhenUsed="0"/>
-    <w:lsdException w:name="Medium Shading 2 Accent 5" w:semiHidden="0" w:uiPriority="64" w:unhideWhenUsed="0"/>
-    <w:lsdException w:name="Medium List 1 Accent 5" w:semiHidden="0" w:uiPriority="65" w:unhideWhenUsed="0"/>
-    <w:lsdException w:name="Medium List 2 Accent 5" w:semiHidden="0" w:uiPriority="66" w:unhideWhenUsed="0"/>
-    <w:lsdException w:name="Medium Grid 1 Accent 5" w:semiHidden="0" w:uiPriority="67" w:unhideWhenUsed="0"/>
-    <w:lsdException w:name="Medium Grid 2 Accent 5" w:semiHidden="0" w:uiPriority="68" w:unhideWhenUsed="0"/>
-    <w:lsdException w:name="Medium Grid 3 Accent 5" w:semiHidden="0" w:uiPriority="69" w:unhideWhenUsed="0"/>
-    <w:lsdException w:name="Dark List Accent 5" w:semiHidden="0" w:uiPriority="70" w:unhideWhenUsed="0"/>
-    <w:lsdException w:name="Colorful Shading Accent 5" w:semiHidden="0" w:uiPriority="71" w:unhideWhenUsed="0"/>
-    <w:lsdException w:name="Colorful List Accent 5" w:semiHidden="0" w:uiPriority="72" w:unhideWhenUsed="0"/>
-    <w:lsdException w:name="Colorful Grid Accent 5" w:semiHidden="0" w:uiPriority="73" w:unhideWhenUsed="0"/>
-    <w:lsdException w:name="Light Shading Accent 6" w:semiHidden="0" w:uiPriority="60" w:unhideWhenUsed="0"/>
-    <w:lsdException w:name="Light List Accent 6" w:semiHidden="0" w:uiPriority="61" w:unhideWhenUsed="0"/>
-    <w:lsdException w:name="Light Grid Accent 6" w:semiHidden="0" w:uiPriority="62" w:unhideWhenUsed="0"/>
-    <w:lsdException w:name="Medium Shading 1 Accent 6" w:semiHidden="0" w:uiPriority="63" w:unhideWhenUsed="0"/>
-    <w:lsdException w:name="Medium Shading 2 Accent 6" w:semiHidden="0" w:uiPriority="64" w:unhideWhenUsed="0"/>
-    <w:lsdException w:name="Medium List 1 Accent 6" w:semiHidden="0" w:uiPriority="65" w:unhideWhenUsed="0"/>
-    <w:lsdException w:name="Medium List 2 Accent 6" w:semiHidden="0" w:uiPriority="66" w:unhideWhenUsed="0"/>
-    <w:lsdException w:name="Medium Grid 1 Accent 6" w:semiHidden="0" w:uiPriority="67" w:unhideWhenUsed="0"/>
-    <w:lsdException w:name="Medium Grid 2 Accent 6" w:semiHidden="0" w:uiPriority="68" w:unhideWhenUsed="0"/>
-    <w:lsdException w:name="Medium Grid 3 Accent 6" w:semiHidden="0" w:uiPriority="69" w:unhideWhenUsed="0"/>
-    <w:lsdException w:name="Dark List Accent 6" w:semiHidden="0" w:uiPriority="70" w:unhideWhenUsed="0"/>
-    <w:lsdException w:name="Colorful Shading Accent 6" w:semiHidden="0" w:uiPriority="71" w:unhideWhenUsed="0"/>
-    <w:lsdException w:name="Colorful List Accent 6" w:semiHidden="0" w:uiPriority="72" w:unhideWhenUsed="0"/>
-    <w:lsdException w:name="Colorful Grid Accent 6" w:semiHidden="0" w:uiPriority="73" w:unhideWhenUsed="0"/>
-    <w:lsdException w:name="Subtle Emphasis" w:semiHidden="0" w:uiPriority="19" w:unhideWhenUsed="0"/>
-    <w:lsdException w:name="Intense Emphasis" w:semiHidden="0" w:uiPriority="21" w:unhideWhenUsed="0"/>
-    <w:lsdException w:name="Subtle Reference" w:semiHidden="0" w:uiPriority="31" w:unhideWhenUsed="0"/>
-    <w:lsdException w:name="Intense Reference" w:semiHidden="0" w:uiPriority="32" w:unhideWhenUsed="0"/>
-    <w:lsdException w:name="Book Title" w:semiHidden="0" w:uiPriority="33" w:unhideWhenUsed="0"/>
-    <w:lsdException w:name="Bibliography" w:uiPriority="37"/>
-    <w:lsdException w:name="TOC Heading" w:uiPriority="39" w:qFormat="1"/>
-  </w:latentStyles>
-  <w:style w:type="paragraph" w:default="1" w:styleId="Normal">
-    <w:name w:val="Normal"/>
-    <w:qFormat/>
-    <w:rsid w:val="00A83BC3"/>
-    <w:pPr>
-      <w:spacing w:before="80" w:after="120"/>
-    </w:pPr>
-  </w:style>
-  <w:style w:type="paragraph" w:styleId="Heading1">
-    <w:name w:val="heading 1"/>
-    <w:basedOn w:val="Normal"/>
-    <w:next w:val="Normal"/>
-    <w:link w:val="Heading1Char"/>
-    <w:uiPriority w:val="9"/>
-    <w:qFormat/>
-    <w:rsid w:val="009254B7"/>
-    <w:pPr>
-      <w:keepNext/>
-      <w:keepLines/>
-      <w:spacing w:before="200" w:after="40"/>
-      <w:outlineLvl w:val="0"/>
-    </w:pPr>
-    <w:rPr>
-      <w:rFonts w:eastAsiaTheme="majorEastAsia" w:cstheme="majorBidi"/>
-      <w:b/>
-      <w:color w:val="642D08"/>
-      <w:sz w:val="40"/>
-      <w:szCs w:val="32"/>
-    </w:rPr>
-  </w:style>
-  <w:style w:type="paragraph" w:styleId="Heading2">
-    <w:name w:val="heading 2"/>
-    <w:basedOn w:val="Normal"/>
-    <w:next w:val="Normal"/>
-    <w:link w:val="Heading2Char"/>
-    <w:uiPriority w:val="9"/>
-    <w:qFormat/>
-    <w:rsid w:val="006E55B4"/>
-    <w:pPr>
-      <w:keepNext/>
-      <w:keepLines/>
-      <w:numPr>
-        <w:numId w:val="1"/>
-      </w:numPr>
-      <w:spacing w:before="200" w:after="40"/>
-      <w:outlineLvl w:val="1"/>
-    </w:pPr>
-    <w:rPr>
-      <w:rFonts w:eastAsiaTheme="majorEastAsia" w:cstheme="majorBidi"/>
-      <w:b/>
-      <w:bCs/>
-      <w:color w:val="7C380A"/>
-      <w:sz w:val="36"/>
-      <w:szCs w:val="36"/>
-    </w:rPr>
-  </w:style>
-  <w:style w:type="paragraph" w:styleId="Heading3">
-    <w:name w:val="heading 3"/>
-    <w:basedOn w:val="Normal"/>
-    <w:next w:val="Normal"/>
-    <w:link w:val="Heading3Char"/>
-    <w:uiPriority w:val="9"/>
-    <w:unhideWhenUsed/>
-    <w:qFormat/>
-    <w:rsid w:val="00A83BC3"/>
-    <w:pPr>
-      <w:keepNext/>
-      <w:keepLines/>
-      <w:spacing w:before="120" w:after="40"/>
-      <w:jc w:val="both"/>
-      <w:outlineLvl w:val="2"/>
-    </w:pPr>
-    <w:rPr>
-      <w:rFonts w:eastAsia="MS Mincho" w:cstheme="majorBidi"/>
-      <w:b/>
-      <w:color w:val="8F400B"/>
-      <w:sz w:val="32"/>
-      <w:szCs w:val="32"/>
-      <w:lang w:eastAsia="ja-JP"/>
-    </w:rPr>
-  </w:style>
-  <w:style w:type="paragraph" w:styleId="Heading4">
-    <w:name w:val="heading 4"/>
-    <w:basedOn w:val="Normal"/>
-    <w:next w:val="Normal"/>
-    <w:link w:val="Heading4Char"/>
-    <w:uiPriority w:val="9"/>
-    <w:unhideWhenUsed/>
-    <w:qFormat/>
-    <w:rsid w:val="008C5930"/>
-    <w:pPr>
-      <w:keepNext/>
-      <w:keepLines/>
-      <w:spacing w:before="120" w:after="40"/>
-      <w:outlineLvl w:val="3"/>
-    </w:pPr>
-    <w:rPr>
-      <w:rFonts w:eastAsiaTheme="majorEastAsia" w:cstheme="majorBidi"/>
-      <w:b/>
-      <w:iCs/>
-      <w:color w:val="A34A0D"/>
-      <w:sz w:val="28"/>
-    </w:rPr>
-  </w:style>
-  <w:style w:type="paragraph" w:styleId="Heading5">
-    <w:name w:val="heading 5"/>
-    <w:basedOn w:val="Normal"/>
-    <w:next w:val="Normal"/>
-    <w:link w:val="Heading5Char"/>
-    <w:uiPriority w:val="9"/>
-    <w:unhideWhenUsed/>
-    <w:qFormat/>
-    <w:rsid w:val="008C5930"/>
-    <w:pPr>
-      <w:keepNext/>
-      <w:keepLines/>
-      <w:spacing w:after="0"/>
-      <w:outlineLvl w:val="4"/>
-    </w:pPr>
-    <w:rPr>
-      <w:rFonts w:eastAsiaTheme="majorEastAsia" w:cstheme="majorBidi"/>
-      <w:b/>
-      <w:color w:val="B2500E"/>
-    </w:rPr>
-  </w:style>
-  <w:style w:type="character" w:default="1" w:styleId="DefaultParagraphFont">
-    <w:name w:val="Default Paragraph Font"/>
-    <w:uiPriority w:val="1"/>
-    <w:semiHidden/>
-    <w:unhideWhenUsed/>
-  </w:style>
-  <w:style w:type="table" w:default="1" w:styleId="TableNormal">
-    <w:name w:val="Normal Table"/>
-    <w:uiPriority w:val="99"/>
-    <w:semiHidden/>
-    <w:unhideWhenUsed/>
-    <w:tblPr>
-      <w:tblInd w:w="0" w:type="dxa"/>
-      <w:tblCellMar>
-        <w:top w:w="0" w:type="dxa"/>
-        <w:left w:w="108" w:type="dxa"/>
-        <w:bottom w:w="0" w:type="dxa"/>
-        <w:right w:w="108" w:type="dxa"/>
-      </w:tblCellMar>
-    </w:tblPr>
-  </w:style>
-  <w:style w:type="numbering" w:default="1" w:styleId="NoList">
-    <w:name w:val="No List"/>
-    <w:uiPriority w:val="99"/>
-    <w:semiHidden/>
-    <w:unhideWhenUsed/>
-  </w:style>
-  <w:style w:type="paragraph" w:styleId="Header">
-    <w:name w:val="header"/>
-    <w:basedOn w:val="Normal"/>
-    <w:link w:val="HeaderChar"/>
-    <w:uiPriority w:val="99"/>
-    <w:unhideWhenUsed/>
-    <w:rsid w:val="008068A2"/>
-    <w:pPr>
-      <w:tabs>
-        <w:tab w:val="center" w:pos="4680"/>
-        <w:tab w:val="right" w:pos="9360"/>
-      </w:tabs>
-      <w:spacing w:after="0" w:line="240" w:lineRule="auto"/>
-    </w:pPr>
-  </w:style>
-  <w:style w:type="character" w:customStyle="1" w:styleId="HeaderChar">
-    <w:name w:val="Header Char"/>
-    <w:basedOn w:val="DefaultParagraphFont"/>
-    <w:link w:val="Header"/>
-    <w:uiPriority w:val="99"/>
-    <w:qFormat/>
-    <w:rsid w:val="008068A2"/>
-  </w:style>
-  <w:style w:type="paragraph" w:styleId="Footer">
-    <w:name w:val="footer"/>
-    <w:basedOn w:val="Normal"/>
-    <w:link w:val="FooterChar"/>
-    <w:uiPriority w:val="99"/>
-    <w:unhideWhenUsed/>
-    <w:rsid w:val="008068A2"/>
-    <w:pPr>
-      <w:tabs>
-        <w:tab w:val="center" w:pos="4680"/>
-        <w:tab w:val="right" w:pos="9360"/>
-      </w:tabs>
-      <w:spacing w:after="0" w:line="240" w:lineRule="auto"/>
-    </w:pPr>
-  </w:style>
-  <w:style w:type="character" w:customStyle="1" w:styleId="FooterChar">
-    <w:name w:val="Footer Char"/>
-    <w:basedOn w:val="DefaultParagraphFont"/>
-    <w:link w:val="Footer"/>
-    <w:uiPriority w:val="99"/>
-    <w:qFormat/>
-    <w:rsid w:val="008068A2"/>
-  </w:style>
-  <w:style w:type="paragraph" w:styleId="BalloonText">
-    <w:name w:val="Balloon Text"/>
-    <w:basedOn w:val="Normal"/>
-    <w:link w:val="BalloonTextChar"/>
-    <w:uiPriority w:val="99"/>
-    <w:semiHidden/>
-    <w:unhideWhenUsed/>
-    <w:qFormat/>
-    <w:rsid w:val="00564D7B"/>
-    <w:pPr>
-      <w:spacing w:after="0" w:line="240" w:lineRule="auto"/>
-    </w:pPr>
-    <w:rPr>
-      <w:rFonts w:ascii="Tahoma" w:hAnsi="Tahoma" w:cs="Tahoma"/>
-      <w:sz w:val="16"/>
-      <w:szCs w:val="16"/>
-    </w:rPr>
-  </w:style>
-  <w:style w:type="character" w:customStyle="1" w:styleId="BalloonTextChar">
-    <w:name w:val="Balloon Text Char"/>
-    <w:basedOn w:val="DefaultParagraphFont"/>
-    <w:link w:val="BalloonText"/>
-    <w:uiPriority w:val="99"/>
-    <w:semiHidden/>
-    <w:qFormat/>
-    <w:rsid w:val="00564D7B"/>
-    <w:rPr>
-      <w:rFonts w:ascii="Tahoma" w:hAnsi="Tahoma" w:cs="Tahoma"/>
-      <w:sz w:val="16"/>
-      <w:szCs w:val="16"/>
-    </w:rPr>
-  </w:style>
-  <w:style w:type="character" w:styleId="Hyperlink">
-    <w:name w:val="Hyperlink"/>
-    <w:basedOn w:val="DefaultParagraphFont"/>
-    <w:uiPriority w:val="99"/>
-    <w:unhideWhenUsed/>
-    <w:rsid w:val="0079324A"/>
-    <w:rPr>
-      <w:color w:val="0000FF" w:themeColor="hyperlink"/>
-      <w:u w:val="single"/>
-    </w:rPr>
-  </w:style>
-  <w:style w:type="character" w:customStyle="1" w:styleId="Heading1Char">
-    <w:name w:val="Heading 1 Char"/>
-    <w:basedOn w:val="DefaultParagraphFont"/>
-    <w:link w:val="Heading1"/>
-    <w:uiPriority w:val="9"/>
-    <w:qFormat/>
-    <w:rsid w:val="009254B7"/>
-    <w:rPr>
-      <w:rFonts w:eastAsiaTheme="majorEastAsia" w:cstheme="majorBidi"/>
-      <w:b/>
-      <w:color w:val="642D08"/>
-      <w:sz w:val="40"/>
-      <w:szCs w:val="32"/>
-    </w:rPr>
-  </w:style>
-  <w:style w:type="character" w:customStyle="1" w:styleId="Heading2Char">
-    <w:name w:val="Heading 2 Char"/>
-    <w:basedOn w:val="DefaultParagraphFont"/>
-    <w:link w:val="Heading2"/>
-    <w:uiPriority w:val="9"/>
-    <w:qFormat/>
-    <w:rsid w:val="006E55B4"/>
-    <w:rPr>
-      <w:rFonts w:eastAsiaTheme="majorEastAsia" w:cstheme="majorBidi"/>
-      <w:b/>
-      <w:bCs/>
-      <w:color w:val="7C380A"/>
-      <w:sz w:val="36"/>
-      <w:szCs w:val="36"/>
-    </w:rPr>
-  </w:style>
-  <w:style w:type="paragraph" w:styleId="NormalWeb">
-    <w:name w:val="Normal (Web)"/>
-    <w:basedOn w:val="Normal"/>
-    <w:uiPriority w:val="99"/>
-    <w:semiHidden/>
-    <w:unhideWhenUsed/>
-    <w:qFormat/>
-    <w:rsid w:val="00524789"/>
-    <w:pPr>
-      <w:spacing w:before="100" w:beforeAutospacing="1" w:after="100" w:afterAutospacing="1" w:line="240" w:lineRule="auto"/>
-    </w:pPr>
-    <w:rPr>
-      <w:rFonts w:ascii="Times New Roman" w:eastAsia="Times New Roman" w:hAnsi="Times New Roman" w:cs="Times New Roman"/>
-      <w:sz w:val="24"/>
-      <w:szCs w:val="24"/>
-    </w:rPr>
-  </w:style>
-  <w:style w:type="character" w:styleId="Strong">
-    <w:name w:val="Strong"/>
-    <w:basedOn w:val="DefaultParagraphFont"/>
-    <w:qFormat/>
-    <w:rsid w:val="00524789"/>
-    <w:rPr>
-      <w:b/>
-      <w:bCs/>
-    </w:rPr>
-  </w:style>
-  <w:style w:type="character" w:customStyle="1" w:styleId="Heading3Char">
-    <w:name w:val="Heading 3 Char"/>
-    <w:basedOn w:val="DefaultParagraphFont"/>
-    <w:link w:val="Heading3"/>
-    <w:uiPriority w:val="9"/>
-    <w:qFormat/>
-    <w:rsid w:val="00A83BC3"/>
-    <w:rPr>
-      <w:rFonts w:eastAsia="MS Mincho" w:cstheme="majorBidi"/>
-      <w:b/>
-      <w:color w:val="8F400B"/>
-      <w:sz w:val="32"/>
-      <w:szCs w:val="32"/>
-      <w:lang w:eastAsia="ja-JP"/>
-    </w:rPr>
-  </w:style>
-  <w:style w:type="character" w:customStyle="1" w:styleId="Heading4Char">
-    <w:name w:val="Heading 4 Char"/>
-    <w:basedOn w:val="DefaultParagraphFont"/>
-    <w:link w:val="Heading4"/>
-    <w:uiPriority w:val="9"/>
-    <w:qFormat/>
-    <w:rsid w:val="008C5930"/>
-    <w:rPr>
-      <w:rFonts w:eastAsiaTheme="majorEastAsia" w:cstheme="majorBidi"/>
-      <w:b/>
-      <w:iCs/>
-      <w:color w:val="A34A0D"/>
-      <w:sz w:val="28"/>
-    </w:rPr>
-  </w:style>
-  <w:style w:type="paragraph" w:styleId="ListParagraph">
-    <w:name w:val="List Paragraph"/>
-    <w:basedOn w:val="Normal"/>
-    <w:link w:val="ListParagraphChar"/>
-    <w:uiPriority w:val="34"/>
-    <w:qFormat/>
-    <w:rsid w:val="008617B5"/>
-    <w:pPr>
-      <w:ind w:left="720"/>
-      <w:contextualSpacing/>
-    </w:pPr>
-  </w:style>
-  <w:style w:type="character" w:styleId="FollowedHyperlink">
-    <w:name w:val="FollowedHyperlink"/>
-    <w:basedOn w:val="DefaultParagraphFont"/>
-    <w:uiPriority w:val="99"/>
-    <w:semiHidden/>
-    <w:unhideWhenUsed/>
-    <w:qFormat/>
-    <w:rsid w:val="00C0490B"/>
-    <w:rPr>
-      <w:color w:val="800080" w:themeColor="followedHyperlink"/>
-      <w:u w:val="single"/>
-    </w:rPr>
-  </w:style>
-  <w:style w:type="character" w:customStyle="1" w:styleId="Heading5Char">
-    <w:name w:val="Heading 5 Char"/>
-    <w:basedOn w:val="DefaultParagraphFont"/>
-    <w:link w:val="Heading5"/>
-    <w:uiPriority w:val="9"/>
-    <w:qFormat/>
-    <w:rsid w:val="008C5930"/>
-    <w:rPr>
-      <w:rFonts w:eastAsiaTheme="majorEastAsia" w:cstheme="majorBidi"/>
-      <w:b/>
-      <w:color w:val="B2500E"/>
-    </w:rPr>
-  </w:style>
-  <w:style w:type="paragraph" w:customStyle="1" w:styleId="Code">
-    <w:name w:val="Code"/>
-    <w:basedOn w:val="Normal"/>
-    <w:link w:val="CodeChar"/>
-    <w:qFormat/>
-    <w:rsid w:val="008063E1"/>
-    <w:rPr>
-      <w:rFonts w:ascii="Consolas" w:hAnsi="Consolas"/>
-      <w:b/>
-      <w:noProof/>
-    </w:rPr>
-  </w:style>
-  <w:style w:type="character" w:customStyle="1" w:styleId="CodeChar">
-    <w:name w:val="Code Char"/>
-    <w:basedOn w:val="DefaultParagraphFont"/>
-    <w:link w:val="Code"/>
-    <w:qFormat/>
-    <w:rsid w:val="008063E1"/>
-    <w:rPr>
-      <w:rFonts w:ascii="Consolas" w:hAnsi="Consolas"/>
-      <w:b/>
-      <w:noProof/>
-    </w:rPr>
-  </w:style>
-  <w:style w:type="table" w:styleId="TableGrid">
-    <w:name w:val="Table Grid"/>
-    <w:basedOn w:val="TableNormal"/>
-    <w:uiPriority w:val="59"/>
-    <w:rsid w:val="00763912"/>
-    <w:pPr>
-      <w:spacing w:after="0" w:line="240" w:lineRule="auto"/>
-    </w:pPr>
-    <w:tblPr>
-      <w:tblBorders>
-        <w:top w:val="single" w:sz="4" w:space="0" w:color="auto"/>
-        <w:left w:val="single" w:sz="4" w:space="0" w:color="auto"/>
-        <w:bottom w:val="single" w:sz="4" w:space="0" w:color="auto"/>
-        <w:right w:val="single" w:sz="4" w:space="0" w:color="auto"/>
-        <w:insideH w:val="single" w:sz="4" w:space="0" w:color="auto"/>
-        <w:insideV w:val="single" w:sz="4" w:space="0" w:color="auto"/>
-      </w:tblBorders>
-    </w:tblPr>
-  </w:style>
-  <w:style w:type="character" w:customStyle="1" w:styleId="tgc">
-    <w:name w:val="_tgc"/>
-    <w:basedOn w:val="DefaultParagraphFont"/>
-    <w:rsid w:val="00D8395C"/>
-  </w:style>
-  <w:style w:type="paragraph" w:customStyle="1" w:styleId="Index">
-    <w:name w:val="Index"/>
-    <w:basedOn w:val="Normal"/>
-    <w:qFormat/>
-    <w:rsid w:val="005054C7"/>
-    <w:pPr>
-      <w:suppressLineNumbers/>
-      <w:spacing w:before="0" w:after="200"/>
-    </w:pPr>
-    <w:rPr>
-      <w:rFonts w:cs="FreeSans"/>
-    </w:rPr>
-  </w:style>
-  <w:style w:type="character" w:customStyle="1" w:styleId="ListParagraphChar">
-    <w:name w:val="List Paragraph Char"/>
-    <w:basedOn w:val="DefaultParagraphFont"/>
-    <w:link w:val="ListParagraph"/>
-    <w:uiPriority w:val="34"/>
-    <w:qFormat/>
-    <w:rsid w:val="005054C7"/>
-  </w:style>
-  <w:style w:type="character" w:customStyle="1" w:styleId="InternetLink">
-    <w:name w:val="Internet Link"/>
-    <w:basedOn w:val="DefaultParagraphFont"/>
-    <w:unhideWhenUsed/>
-    <w:rsid w:val="005054C7"/>
-    <w:rPr>
-      <w:color w:val="0000FF" w:themeColor="hyperlink"/>
-      <w:u w:val="single"/>
-    </w:rPr>
-  </w:style>
-  <w:style w:type="character" w:styleId="Emphasis">
-    <w:name w:val="Emphasis"/>
-    <w:basedOn w:val="DefaultParagraphFont"/>
-    <w:uiPriority w:val="20"/>
-    <w:qFormat/>
-    <w:rsid w:val="008B5ADC"/>
-    <w:rPr>
-      <w:i/>
-      <w:iCs/>
-    </w:rPr>
-  </w:style>
-  <w:style w:type="character" w:customStyle="1" w:styleId="ListLabel1">
-    <w:name w:val="ListLabel 1"/>
-    <w:qFormat/>
-    <w:rsid w:val="008B5ADC"/>
-    <w:rPr>
-      <w:rFonts w:cs="Courier New"/>
-    </w:rPr>
-  </w:style>
-  <w:style w:type="paragraph" w:customStyle="1" w:styleId="Heading">
-    <w:name w:val="Heading"/>
-    <w:basedOn w:val="Normal"/>
-    <w:next w:val="TextBody"/>
-    <w:qFormat/>
-    <w:rsid w:val="008B5ADC"/>
-    <w:pPr>
-      <w:keepNext/>
-      <w:spacing w:before="240"/>
-    </w:pPr>
-    <w:rPr>
-      <w:rFonts w:ascii="Liberation Sans" w:eastAsia="Droid Sans Fallback" w:hAnsi="Liberation Sans" w:cs="FreeSans"/>
-      <w:sz w:val="28"/>
-      <w:szCs w:val="28"/>
-    </w:rPr>
-  </w:style>
-  <w:style w:type="paragraph" w:customStyle="1" w:styleId="TextBody">
-    <w:name w:val="Text Body"/>
-    <w:basedOn w:val="Normal"/>
-    <w:rsid w:val="008B5ADC"/>
-    <w:pPr>
-      <w:spacing w:before="0" w:after="140" w:line="288" w:lineRule="auto"/>
-    </w:pPr>
-  </w:style>
-  <w:style w:type="paragraph" w:styleId="List">
-    <w:name w:val="List"/>
-    <w:basedOn w:val="TextBody"/>
-    <w:rsid w:val="008B5ADC"/>
-    <w:rPr>
-      <w:rFonts w:cs="FreeSans"/>
-    </w:rPr>
-  </w:style>
-  <w:style w:type="paragraph" w:styleId="Caption">
-    <w:name w:val="caption"/>
-    <w:basedOn w:val="Normal"/>
-    <w:qFormat/>
-    <w:rsid w:val="008B5ADC"/>
-    <w:pPr>
-      <w:suppressLineNumbers/>
-      <w:spacing w:before="120"/>
-    </w:pPr>
-    <w:rPr>
-      <w:rFonts w:cs="FreeSans"/>
-      <w:i/>
-      <w:iCs/>
-      <w:sz w:val="24"/>
-      <w:szCs w:val="24"/>
-    </w:rPr>
-  </w:style>
-  <w:style w:type="character" w:customStyle="1" w:styleId="HeaderChar1">
-    <w:name w:val="Header Char1"/>
-    <w:basedOn w:val="DefaultParagraphFont"/>
-    <w:uiPriority w:val="99"/>
-    <w:semiHidden/>
-    <w:rsid w:val="008B5ADC"/>
-  </w:style>
-  <w:style w:type="character" w:customStyle="1" w:styleId="FooterChar1">
-    <w:name w:val="Footer Char1"/>
-    <w:basedOn w:val="DefaultParagraphFont"/>
-    <w:uiPriority w:val="99"/>
-    <w:semiHidden/>
-    <w:rsid w:val="008B5ADC"/>
-  </w:style>
-  <w:style w:type="character" w:customStyle="1" w:styleId="BalloonTextChar1">
-    <w:name w:val="Balloon Text Char1"/>
-    <w:basedOn w:val="DefaultParagraphFont"/>
-    <w:uiPriority w:val="99"/>
-    <w:semiHidden/>
-    <w:rsid w:val="008B5ADC"/>
-    <w:rPr>
-      <w:rFonts w:ascii="Segoe UI" w:hAnsi="Segoe UI" w:cs="Segoe UI"/>
-      <w:sz w:val="18"/>
-      <w:szCs w:val="18"/>
-    </w:rPr>
-  </w:style>
-  <w:style w:type="paragraph" w:customStyle="1" w:styleId="FrameContents">
-    <w:name w:val="Frame Contents"/>
-    <w:basedOn w:val="Normal"/>
-    <w:qFormat/>
-    <w:rsid w:val="008B5ADC"/>
-    <w:pPr>
-      <w:spacing w:before="0" w:after="200"/>
-    </w:pPr>
-  </w:style>
-  <w:style w:type="paragraph" w:styleId="HTMLPreformatted">
-    <w:name w:val="HTML Preformatted"/>
-    <w:basedOn w:val="Normal"/>
-    <w:link w:val="HTMLPreformattedChar"/>
-    <w:uiPriority w:val="99"/>
-    <w:unhideWhenUsed/>
-    <w:rsid w:val="008B5ADC"/>
-    <w:pPr>
-      <w:tabs>
-        <w:tab w:val="left" w:pos="916"/>
-        <w:tab w:val="left" w:pos="1832"/>
-        <w:tab w:val="left" w:pos="2748"/>
-        <w:tab w:val="left" w:pos="3664"/>
-        <w:tab w:val="left" w:pos="4580"/>
-        <w:tab w:val="left" w:pos="5496"/>
-        <w:tab w:val="left" w:pos="6412"/>
-        <w:tab w:val="left" w:pos="7328"/>
-        <w:tab w:val="left" w:pos="8244"/>
-        <w:tab w:val="left" w:pos="9160"/>
-        <w:tab w:val="left" w:pos="10076"/>
-        <w:tab w:val="left" w:pos="10992"/>
-        <w:tab w:val="left" w:pos="11908"/>
-        <w:tab w:val="left" w:pos="12824"/>
-        <w:tab w:val="left" w:pos="13740"/>
-        <w:tab w:val="left" w:pos="14656"/>
-      </w:tabs>
-      <w:spacing w:before="0" w:after="0" w:line="240" w:lineRule="auto"/>
-    </w:pPr>
-    <w:rPr>
-      <w:rFonts w:ascii="Courier New" w:eastAsia="Times New Roman" w:hAnsi="Courier New" w:cs="Courier New"/>
-      <w:sz w:val="20"/>
-      <w:szCs w:val="20"/>
-    </w:rPr>
-  </w:style>
-  <w:style w:type="character" w:customStyle="1" w:styleId="HTMLPreformattedChar">
-    <w:name w:val="HTML Preformatted Char"/>
-    <w:basedOn w:val="DefaultParagraphFont"/>
-    <w:link w:val="HTMLPreformatted"/>
-    <w:uiPriority w:val="99"/>
-    <w:rsid w:val="008B5ADC"/>
-    <w:rPr>
-      <w:rFonts w:ascii="Courier New" w:eastAsia="Times New Roman" w:hAnsi="Courier New" w:cs="Courier New"/>
-      <w:sz w:val="20"/>
-      <w:szCs w:val="20"/>
-    </w:rPr>
-  </w:style>
-  <w:style w:type="paragraph" w:customStyle="1" w:styleId="PreformattedText">
-    <w:name w:val="Preformatted Text"/>
-    <w:basedOn w:val="Normal"/>
-    <w:qFormat/>
-    <w:rsid w:val="008B5ADC"/>
-    <w:pPr>
-      <w:spacing w:before="0" w:after="200"/>
-    </w:pPr>
-    <w:rPr>
-      <w:rFonts w:ascii="Calibri" w:eastAsia="Calibri" w:hAnsi="Calibri" w:cs="DejaVu Sans"/>
-      <w:color w:val="00000A"/>
-    </w:rPr>
-  </w:style>
-</w:styles>
-</file>
-
-<file path=word/stylesWithEffects.xml><?xml version="1.0" encoding="utf-8"?>
-<w:styles xmlns:wpc="http://schemas.microsoft.com/office/word/2010/wordprocessingCanvas" xmlns:mc="http://schemas.openxmlformats.org/markup-compatibility/2006" xmlns:o="urn:schemas-microsoft-com:office:office" xmlns:r="http://schemas.openxmlformats.org/officeDocument/2006/relationships" xmlns:m="http://schemas.openxmlformats.org/officeDocument/2006/math" xmlns:v="urn:schemas-microsoft-com:vml" xmlns:wp14="http://schemas.microsoft.com/office/word/2010/wordprocessingDrawing" xmlns:wp="http://schemas.openxmlformats.org/drawingml/2006/wordprocessingDrawing" xmlns:w10="urn:schemas-microsoft-com:office:word" xmlns:w="http://schemas.openxmlformats.org/wordprocessingml/2006/main" xmlns:w14="http://schemas.microsoft.com/office/word/2010/wordml" xmlns:wpg="http://schemas.microsoft.com/office/word/2010/wordprocessingGroup" xmlns:wpi="http://schemas.microsoft.com/office/word/2010/wordprocessingInk" xmlns:wne="http://schemas.microsoft.com/office/word/2006/wordml" xmlns:wps="http://schemas.microsoft.com/office/word/2010/wordprocessingShape" mc:Ignorable="w14 wp14">
-  <w:docDefaults>
-    <w:rPrDefault>
-      <w:rPr>
-        <w:rFonts w:asciiTheme="minorHAnsi" w:eastAsiaTheme="minorHAnsi" w:hAnsiTheme="minorHAnsi" w:cstheme="minorBidi"/>
-        <w:sz w:val="22"/>
-        <w:szCs w:val="22"/>
-        <w:lang w:val="en-US" w:eastAsia="en-US" w:bidi="ar-SA"/>
-      </w:rPr>
-    </w:rPrDefault>
-    <w:pPrDefault>
-      <w:pPr>
-        <w:spacing w:after="200" w:line="276" w:lineRule="auto"/>
-      </w:pPr>
-    </w:pPrDefault>
-  </w:docDefaults>
-  <w:latentStyles w:defLockedState="0" w:defUIPriority="99" w:defSemiHidden="1" w:defUnhideWhenUsed="1" w:defQFormat="0" w:count="267">
-    <w:lsdException w:name="Normal" w:semiHidden="0" w:uiPriority="0" w:unhideWhenUsed="0" w:qFormat="1"/>
-    <w:lsdException w:name="heading 1" w:semiHidden="0" w:uiPriority="9" w:unhideWhenUsed="0" w:qFormat="1"/>
-    <w:lsdException w:name="heading 2" w:uiPriority="9" w:qFormat="1"/>
-    <w:lsdException w:name="heading 3" w:uiPriority="9" w:qFormat="1"/>
-    <w:lsdException w:name="heading 4" w:uiPriority="9" w:qFormat="1"/>
-    <w:lsdException w:name="heading 5" w:uiPriority="9" w:qFormat="1"/>
-    <w:lsdException w:name="heading 6" w:uiPriority="9" w:qFormat="1"/>
-    <w:lsdException w:name="heading 7" w:uiPriority="9" w:qFormat="1"/>
-    <w:lsdException w:name="heading 8" w:uiPriority="9" w:qFormat="1"/>
-    <w:lsdException w:name="heading 9" w:uiPriority="9" w:qFormat="1"/>
-    <w:lsdException w:name="toc 1" w:uiPriority="39"/>
-    <w:lsdException w:name="toc 2" w:uiPriority="39"/>
-    <w:lsdException w:name="toc 3" w:uiPriority="39"/>
-    <w:lsdException w:name="toc 4" w:uiPriority="39"/>
-    <w:lsdException w:name="toc 5" w:uiPriority="39"/>
-    <w:lsdException w:name="toc 6" w:uiPriority="39"/>
-    <w:lsdException w:name="toc 7" w:uiPriority="39"/>
-    <w:lsdException w:name="toc 8" w:uiPriority="39"/>
-    <w:lsdException w:name="toc 9" w:uiPriority="39"/>
-    <w:lsdException w:name="caption" w:uiPriority="0" w:qFormat="1"/>
-    <w:lsdException w:name="List" w:uiPriority="0"/>
-    <w:lsdException w:name="Title" w:semiHidden="0" w:uiPriority="10" w:unhideWhenUsed="0"/>
-    <w:lsdException w:name="Default Paragraph Font" w:uiPriority="1"/>
-    <w:lsdException w:name="Subtitle" w:semiHidden="0" w:uiPriority="11" w:unhideWhenUsed="0"/>
-    <w:lsdException w:name="FollowedHyperlink" w:qFormat="1"/>
-    <w:lsdException w:name="Strong" w:semiHidden="0" w:uiPriority="0" w:unhideWhenUsed="0" w:qFormat="1"/>
-    <w:lsdException w:name="Emphasis" w:semiHidden="0" w:uiPriority="20" w:unhideWhenUsed="0" w:qFormat="1"/>
-    <w:lsdException w:name="Normal (Web)" w:qFormat="1"/>
-    <w:lsdException w:name="Balloon Text" w:qFormat="1"/>
-    <w:lsdException w:name="Table Grid" w:semiHidden="0" w:uiPriority="59" w:unhideWhenUsed="0"/>
-    <w:lsdException w:name="Placeholder Text" w:unhideWhenUsed="0"/>
-    <w:lsdException w:name="No Spacing" w:semiHidden="0" w:uiPriority="1" w:unhideWhenUsed="0"/>
-    <w:lsdException w:name="Light Shading" w:semiHidden="0" w:uiPriority="60" w:unhideWhenUsed="0"/>
-    <w:lsdException w:name="Light List" w:semiHidden="0" w:uiPriority="61" w:unhideWhenUsed="0"/>
-    <w:lsdException w:name="Light Grid" w:semiHidden="0" w:uiPriority="62" w:unhideWhenUsed="0"/>
-    <w:lsdException w:name="Medium Shading 1" w:semiHidden="0" w:uiPriority="63" w:unhideWhenUsed="0"/>
-    <w:lsdException w:name="Medium Shading 2" w:semiHidden="0" w:uiPriority="64" w:unhideWhenUsed="0"/>
-    <w:lsdException w:name="Medium List 1" w:semiHidden="0" w:uiPriority="65" w:unhideWhenUsed="0"/>
-    <w:lsdException w:name="Medium List 2" w:semiHidden="0" w:uiPriority="66" w:unhideWhenUsed="0"/>
-    <w:lsdException w:name="Medium Grid 1" w:semiHidden="0" w:uiPriority="67" w:unhideWhenUsed="0"/>
-    <w:lsdException w:name="Medium Grid 2" w:semiHidden="0" w:uiPriority="68" w:unhideWhenUsed="0"/>
-    <w:lsdException w:name="Medium Grid 3" w:semiHidden="0" w:uiPriority="69" w:unhideWhenUsed="0"/>
-    <w:lsdException w:name="Dark List" w:semiHidden="0" w:uiPriority="70" w:unhideWhenUsed="0"/>
-    <w:lsdException w:name="Colorful Shading" w:semiHidden="0" w:uiPriority="71" w:unhideWhenUsed="0"/>
-    <w:lsdException w:name="Colorful List" w:semiHidden="0" w:uiPriority="72" w:unhideWhenUsed="0"/>
-    <w:lsdException w:name="Colorful Grid" w:semiHidden="0" w:uiPriority="73" w:unhideWhenUsed="0"/>
-    <w:lsdException w:name="Light Shading Accent 1" w:semiHidden="0" w:uiPriority="60" w:unhideWhenUsed="0"/>
-    <w:lsdException w:name="Light List Accent 1" w:semiHidden="0" w:uiPriority="61" w:unhideWhenUsed="0"/>
-    <w:lsdException w:name="Light Grid Accent 1" w:semiHidden="0" w:uiPriority="62" w:unhideWhenUsed="0"/>
-    <w:lsdException w:name="Medium Shading 1 Accent 1" w:semiHidden="0" w:uiPriority="63" w:unhideWhenUsed="0"/>
-    <w:lsdException w:name="Medium Shading 2 Accent 1" w:semiHidden="0" w:uiPriority="64" w:unhideWhenUsed="0"/>
-    <w:lsdException w:name="Medium List 1 Accent 1" w:semiHidden="0" w:uiPriority="65" w:unhideWhenUsed="0"/>
-    <w:lsdException w:name="Revision" w:unhideWhenUsed="0"/>
-    <w:lsdException w:name="List Paragraph" w:semiHidden="0" w:uiPriority="34" w:unhideWhenUsed="0" w:qFormat="1"/>
-    <w:lsdException w:name="Quote" w:semiHidden="0" w:uiPriority="29" w:unhideWhenUsed="0"/>
-    <w:lsdException w:name="Intense Quote" w:semiHidden="0" w:uiPriority="30" w:unhideWhenUsed="0"/>
-    <w:lsdException w:name="Medium List 2 Accent 1" w:semiHidden="0" w:uiPriority="66" w:unhideWhenUsed="0"/>
-    <w:lsdException w:name="Medium Grid 1 Accent 1" w:semiHidden="0" w:uiPriority="67" w:unhideWhenUsed="0"/>
-    <w:lsdException w:name="Medium Grid 2 Accent 1" w:semiHidden="0" w:uiPriority="68" w:unhideWhenUsed="0"/>
-    <w:lsdException w:name="Medium Grid 3 Accent 1" w:semiHidden="0" w:uiPriority="69" w:unhideWhenUsed="0"/>
-    <w:lsdException w:name="Dark List Accent 1" w:semiHidden="0" w:uiPriority="70" w:unhideWhenUsed="0"/>
-    <w:lsdException w:name="Colorful Shading Accent 1" w:semiHidden="0" w:uiPriority="71" w:unhideWhenUsed="0"/>
-    <w:lsdException w:name="Colorful List Accent 1" w:semiHidden="0" w:uiPriority="72" w:unhideWhenUsed="0"/>
-    <w:lsdException w:name="Colorful Grid Accent 1" w:semiHidden="0" w:uiPriority="73" w:unhideWhenUsed="0"/>
-    <w:lsdException w:name="Light Shading Accent 2" w:semiHidden="0" w:uiPriority="60" w:unhideWhenUsed="0"/>
-    <w:lsdException w:name="Light List Accent 2" w:semiHidden="0" w:uiPriority="61" w:unhideWhenUsed="0"/>
-    <w:lsdException w:name="Light Grid Accent 2" w:semiHidden="0" w:uiPriority="62" w:unhideWhenUsed="0"/>
-    <w:lsdException w:name="Medium Shading 1 Accent 2" w:semiHidden="0" w:uiPriority="63" w:unhideWhenUsed="0"/>
-    <w:lsdException w:name="Medium Shading 2 Accent 2" w:semiHidden="0" w:uiPriority="64" w:unhideWhenUsed="0"/>
-    <w:lsdException w:name="Medium List 1 Accent 2" w:semiHidden="0" w:uiPriority="65" w:unhideWhenUsed="0"/>
-    <w:lsdException w:name="Medium List 2 Accent 2" w:semiHidden="0" w:uiPriority="66" w:unhideWhenUsed="0"/>
-    <w:lsdException w:name="Medium Grid 1 Accent 2" w:semiHidden="0" w:uiPriority="67" w:unhideWhenUsed="0"/>
-    <w:lsdException w:name="Medium Grid 2 Accent 2" w:semiHidden="0" w:uiPriority="68" w:unhideWhenUsed="0"/>
-    <w:lsdException w:name="Medium Grid 3 Accent 2" w:semiHidden="0" w:uiPriority="69" w:unhideWhenUsed="0"/>
-    <w:lsdException w:name="Dark List Accent 2" w:semiHidden="0" w:uiPriority="70" w:unhideWhenUsed="0"/>
-    <w:lsdException w:name="Colorful Shading Accent 2" w:semiHidden="0" w:uiPriority="71" w:unhideWhenUsed="0"/>
-    <w:lsdException w:name="Colorful List Accent 2" w:semiHidden="0" w:uiPriority="72" w:unhideWhenUsed="0"/>
-    <w:lsdException w:name="Colorful Grid Accent 2" w:semiHidden="0" w:uiPriority="73" w:unhideWhenUsed="0"/>
-    <w:lsdException w:name="Light Shading Accent 3" w:semiHidden="0" w:uiPriority="60" w:unhideWhenUsed="0"/>
-    <w:lsdException w:name="Light List Accent 3" w:semiHidden="0" w:uiPriority="61" w:unhideWhenUsed="0"/>
-    <w:lsdException w:name="Light Grid Accent 3" w:semiHidden="0" w:uiPriority="62" w:unhideWhenUsed="0"/>
-    <w:lsdException w:name="Medium Shading 1 Accent 3" w:semiHidden="0" w:uiPriority="63" w:unhideWhenUsed="0"/>
-    <w:lsdException w:name="Medium Shading 2 Accent 3" w:semiHidden="0" w:uiPriority="64" w:unhideWhenUsed="0"/>
-    <w:lsdException w:name="Medium List 1 Accent 3" w:semiHidden="0" w:uiPriority="65" w:unhideWhenUsed="0"/>
-    <w:lsdException w:name="Medium List 2 Accent 3" w:semiHidden="0" w:uiPriority="66" w:unhideWhenUsed="0"/>
-    <w:lsdException w:name="Medium Grid 1 Accent 3" w:semiHidden="0" w:uiPriority="67" w:unhideWhenUsed="0"/>
-    <w:lsdException w:name="Medium Grid 2 Accent 3" w:semiHidden="0" w:uiPriority="68" w:unhideWhenUsed="0"/>
-    <w:lsdException w:name="Medium Grid 3 Accent 3" w:semiHidden="0" w:uiPriority="69" w:unhideWhenUsed="0"/>
-    <w:lsdException w:name="Dark List Accent 3" w:semiHidden="0" w:uiPriority="70" w:unhideWhenUsed="0"/>
-    <w:lsdException w:name="Colorful Shading Accent 3" w:semiHidden="0" w:uiPriority="71" w:unhideWhenUsed="0"/>
-    <w:lsdException w:name="Colorful List Accent 3" w:semiHidden="0" w:uiPriority="72" w:unhideWhenUsed="0"/>
-    <w:lsdException w:name="Colorful Grid Accent 3" w:semiHidden="0" w:uiPriority="73" w:unhideWhenUsed="0"/>
-    <w:lsdException w:name="Light Shading Accent 4" w:semiHidden="0" w:uiPriority="60" w:unhideWhenUsed="0"/>
-    <w:lsdException w:name="Light List Accent 4" w:semiHidden="0" w:uiPriority="61" w:unhideWhenUsed="0"/>
-    <w:lsdException w:name="Light Grid Accent 4" w:semiHidden="0" w:uiPriority="62" w:unhideWhenUsed="0"/>
-    <w:lsdException w:name="Medium Shading 1 Accent 4" w:semiHidden="0" w:uiPriority="63" w:unhideWhenUsed="0"/>
-    <w:lsdException w:name="Medium Shading 2 Accent 4" w:semiHidden="0" w:uiPriority="64" w:unhideWhenUsed="0"/>
-    <w:lsdException w:name="Medium List 1 Accent 4" w:semiHidden="0" w:uiPriority="65" w:unhideWhenUsed="0"/>
-    <w:lsdException w:name="Medium List 2 Accent 4" w:semiHidden="0" w:uiPriority="66" w:unhideWhenUsed="0"/>
-    <w:lsdException w:name="Medium Grid 1 Accent 4" w:semiHidden="0" w:uiPriority="67" w:unhideWhenUsed="0"/>
-    <w:lsdException w:name="Medium Grid 2 Accent 4" w:semiHidden="0" w:uiPriority="68" w:unhideWhenUsed="0"/>
-    <w:lsdException w:name="Medium Grid 3 Accent 4" w:semiHidden="0" w:uiPriority="69" w:unhideWhenUsed="0"/>
-    <w:lsdException w:name="Dark List Accent 4" w:semiHidden="0" w:uiPriority="70" w:unhideWhenUsed="0"/>
-    <w:lsdException w:name="Colorful Shading Accent 4" w:semiHidden="0" w:uiPriority="71" w:unhideWhenUsed="0"/>
-    <w:lsdException w:name="Colorful List Accent 4" w:semiHidden="0" w:uiPriority="72" w:unhideWhenUsed="0"/>
-    <w:lsdException w:name="Colorful Grid Accent 4" w:semiHidden="0" w:uiPriority="73" w:unhideWhenUsed="0"/>
-    <w:lsdException w:name="Light Shading Accent 5" w:semiHidden="0" w:uiPriority="60" w:unhideWhenUsed="0"/>
-    <w:lsdException w:name="Light List Accent 5" w:semiHidden="0" w:uiPriority="61" w:unhideWhenUsed="0"/>
-    <w:lsdException w:name="Light Grid Accent 5" w:semiHidden="0" w:uiPriority="62" w:unhideWhenUsed="0"/>
-    <w:lsdException w:name="Medium Shading 1 Accent 5" w:semiHidden="0" w:uiPriority="63" w:unhideWhenUsed="0"/>
-    <w:lsdException w:name="Medium Shading 2 Accent 5" w:semiHidden="0" w:uiPriority="64" w:unhideWhenUsed="0"/>
-    <w:lsdException w:name="Medium List 1 Accent 5" w:semiHidden="0" w:uiPriority="65" w:unhideWhenUsed="0"/>
-    <w:lsdException w:name="Medium List 2 Accent 5" w:semiHidden="0" w:uiPriority="66" w:unhideWhenUsed="0"/>
-    <w:lsdException w:name="Medium Grid 1 Accent 5" w:semiHidden="0" w:uiPriority="67" w:unhideWhenUsed="0"/>
-    <w:lsdException w:name="Medium Grid 2 Accent 5" w:semiHidden="0" w:uiPriority="68" w:unhideWhenUsed="0"/>
-    <w:lsdException w:name="Medium Grid 3 Accent 5" w:semiHidden="0" w:uiPriority="69" w:unhideWhenUsed="0"/>
-    <w:lsdException w:name="Dark List Accent 5" w:semiHidden="0" w:uiPriority="70" w:unhideWhenUsed="0"/>
-    <w:lsdException w:name="Colorful Shading Accent 5" w:semiHidden="0" w:uiPriority="71" w:unhideWhenUsed="0"/>
-    <w:lsdException w:name="Colorful List Accent 5" w:semiHidden="0" w:uiPriority="72" w:unhideWhenUsed="0"/>
-    <w:lsdException w:name="Colorful Grid Accent 5" w:semiHidden="0" w:uiPriority="73" w:unhideWhenUsed="0"/>
-    <w:lsdException w:name="Light Shading Accent 6" w:semiHidden="0" w:uiPriority="60" w:unhideWhenUsed="0"/>
-    <w:lsdException w:name="Light List Accent 6" w:semiHidden="0" w:uiPriority="61" w:unhideWhenUsed="0"/>
-    <w:lsdException w:name="Light Grid Accent 6" w:semiHidden="0" w:uiPriority="62" w:unhideWhenUsed="0"/>
-    <w:lsdException w:name="Medium Shading 1 Accent 6" w:semiHidden="0" w:uiPriority="63" w:unhideWhenUsed="0"/>
-    <w:lsdException w:name="Medium Shading 2 Accent 6" w:semiHidden="0" w:uiPriority="64" w:unhideWhenUsed="0"/>
-    <w:lsdException w:name="Medium List 1 Accent 6" w:semiHidden="0" w:uiPriority="65" w:unhideWhenUsed="0"/>
-    <w:lsdException w:name="Medium List 2 Accent 6" w:semiHidden="0" w:uiPriority="66" w:unhideWhenUsed="0"/>
-    <w:lsdException w:name="Medium Grid 1 Accent 6" w:semiHidden="0" w:uiPriority="67" w:unhideWhenUsed="0"/>
-    <w:lsdException w:name="Medium Grid 2 Accent 6" w:semiHidden="0" w:uiPriority="68" w:unhideWhenUsed="0"/>
-    <w:lsdException w:name="Medium Grid 3 Accent 6" w:semiHidden="0" w:uiPriority="69" w:unhideWhenUsed="0"/>
-    <w:lsdException w:name="Dark List Accent 6" w:semiHidden="0" w:uiPriority="70" w:unhideWhenUsed="0"/>
-    <w:lsdException w:name="Colorful Shading Accent 6" w:semiHidden="0" w:uiPriority="71" w:unhideWhenUsed="0"/>
-    <w:lsdException w:name="Colorful List Accent 6" w:semiHidden="0" w:uiPriority="72" w:unhideWhenUsed="0"/>
-    <w:lsdException w:name="Colorful Grid Accent 6" w:semiHidden="0" w:uiPriority="73" w:unhideWhenUsed="0"/>
-    <w:lsdException w:name="Subtle Emphasis" w:semiHidden="0" w:uiPriority="19" w:unhideWhenUsed="0"/>
-    <w:lsdException w:name="Intense Emphasis" w:semiHidden="0" w:uiPriority="21" w:unhideWhenUsed="0"/>
-    <w:lsdException w:name="Subtle Reference" w:semiHidden="0" w:uiPriority="31" w:unhideWhenUsed="0"/>
-    <w:lsdException w:name="Intense Reference" w:semiHidden="0" w:uiPriority="32" w:unhideWhenUsed="0"/>
-    <w:lsdException w:name="Book Title" w:semiHidden="0" w:uiPriority="33" w:unhideWhenUsed="0"/>
-    <w:lsdException w:name="Bibliography" w:uiPriority="37"/>
-    <w:lsdException w:name="TOC Heading" w:uiPriority="39" w:qFormat="1"/>
+  <w:latentStyles w:defLockedState="0" w:defUIPriority="99" w:defSemiHidden="0" w:defUnhideWhenUsed="0" w:defQFormat="0" w:count="371">
+    <w:lsdException w:name="Normal" w:uiPriority="0" w:qFormat="1"/>
+    <w:lsdException w:name="heading 1" w:uiPriority="9" w:qFormat="1"/>
+    <w:lsdException w:name="heading 2" w:semiHidden="1" w:uiPriority="9" w:unhideWhenUsed="1" w:qFormat="1"/>
+    <w:lsdException w:name="heading 3" w:semiHidden="1" w:uiPriority="9" w:unhideWhenUsed="1" w:qFormat="1"/>
+    <w:lsdException w:name="heading 4" w:semiHidden="1" w:uiPriority="9" w:unhideWhenUsed="1" w:qFormat="1"/>
+    <w:lsdException w:name="heading 5" w:semiHidden="1" w:uiPriority="9" w:unhideWhenUsed="1" w:qFormat="1"/>
+    <w:lsdException w:name="heading 6" w:semiHidden="1" w:uiPriority="9" w:unhideWhenUsed="1" w:qFormat="1"/>
+    <w:lsdException w:name="heading 7" w:semiHidden="1" w:uiPriority="9" w:unhideWhenUsed="1" w:qFormat="1"/>
+    <w:lsdException w:name="heading 8" w:semiHidden="1" w:uiPriority="9" w:unhideWhenUsed="1" w:qFormat="1"/>
+    <w:lsdException w:name="heading 9" w:semiHidden="1" w:uiPriority="9" w:unhideWhenUsed="1" w:qFormat="1"/>
+    <w:lsdException w:name="index 1" w:semiHidden="1" w:unhideWhenUsed="1"/>
+    <w:lsdException w:name="index 2" w:semiHidden="1" w:unhideWhenUsed="1"/>
+    <w:lsdException w:name="index 3" w:semiHidden="1" w:unhideWhenUsed="1"/>
+    <w:lsdException w:name="index 4" w:semiHidden="1" w:unhideWhenUsed="1"/>
+    <w:lsdException w:name="index 5" w:semiHidden="1" w:unhideWhenUsed="1"/>
+    <w:lsdException w:name="index 6" w:semiHidden="1" w:unhideWhenUsed="1"/>
+    <w:lsdException w:name="index 7" w:semiHidden="1" w:unhideWhenUsed="1"/>
+    <w:lsdException w:name="index 8" w:semiHidden="1" w:unhideWhenUsed="1"/>
+    <w:lsdException w:name="index 9" w:semiHidden="1" w:unhideWhenUsed="1"/>
+    <w:lsdException w:name="toc 1" w:semiHidden="1" w:uiPriority="39" w:unhideWhenUsed="1"/>
+    <w:lsdException w:name="toc 2" w:semiHidden="1" w:uiPriority="39" w:unhideWhenUsed="1"/>
+    <w:lsdException w:name="toc 3" w:semiHidden="1" w:uiPriority="39" w:unhideWhenUsed="1"/>
+    <w:lsdException w:name="toc 4" w:semiHidden="1" w:uiPriority="39" w:unhideWhenUsed="1"/>
+    <w:lsdException w:name="toc 5" w:semiHidden="1" w:uiPriority="39" w:unhideWhenUsed="1"/>
+    <w:lsdException w:name="toc 6" w:semiHidden="1" w:uiPriority="39" w:unhideWhenUsed="1"/>
+    <w:lsdException w:name="toc 7" w:semiHidden="1" w:uiPriority="39" w:unhideWhenUsed="1"/>
+    <w:lsdException w:name="toc 8" w:semiHidden="1" w:uiPriority="39" w:unhideWhenUsed="1"/>
+    <w:lsdException w:name="toc 9" w:semiHidden="1" w:uiPriority="39" w:unhideWhenUsed="1"/>
+    <w:lsdException w:name="Normal Indent" w:semiHidden="1" w:unhideWhenUsed="1"/>
+    <w:lsdException w:name="footnote text" w:semiHidden="1" w:unhideWhenUsed="1"/>
+    <w:lsdException w:name="annotation text" w:semiHidden="1" w:unhideWhenUsed="1"/>
+    <w:lsdException w:name="header" w:semiHidden="1" w:unhideWhenUsed="1"/>
+    <w:lsdException w:name="footer" w:semiHidden="1" w:unhideWhenUsed="1"/>
+    <w:lsdException w:name="index heading" w:semiHidden="1" w:unhideWhenUsed="1"/>
+    <w:lsdException w:name="caption" w:semiHidden="1" w:uiPriority="0" w:unhideWhenUsed="1" w:qFormat="1"/>
+    <w:lsdException w:name="table of figures" w:semiHidden="1" w:unhideWhenUsed="1"/>
+    <w:lsdException w:name="envelope address" w:semiHidden="1" w:unhideWhenUsed="1"/>
+    <w:lsdException w:name="envelope return" w:semiHidden="1" w:unhideWhenUsed="1"/>
+    <w:lsdException w:name="footnote reference" w:semiHidden="1" w:unhideWhenUsed="1"/>
+    <w:lsdException w:name="annotation reference" w:semiHidden="1" w:unhideWhenUsed="1"/>
+    <w:lsdException w:name="line number" w:semiHidden="1" w:unhideWhenUsed="1"/>
+    <w:lsdException w:name="page number" w:semiHidden="1" w:unhideWhenUsed="1"/>
+    <w:lsdException w:name="endnote reference" w:semiHidden="1" w:unhideWhenUsed="1"/>
+    <w:lsdException w:name="endnote text" w:semiHidden="1" w:unhideWhenUsed="1"/>
+    <w:lsdException w:name="table of authorities" w:semiHidden="1" w:unhideWhenUsed="1"/>
+    <w:lsdException w:name="macro" w:semiHidden="1" w:unhideWhenUsed="1"/>
+    <w:lsdException w:name="toa heading" w:semiHidden="1" w:unhideWhenUsed="1"/>
+    <w:lsdException w:name="List" w:semiHidden="1" w:uiPriority="0" w:unhideWhenUsed="1"/>
+    <w:lsdException w:name="List Bullet" w:semiHidden="1" w:unhideWhenUsed="1"/>
+    <w:lsdException w:name="List Number" w:semiHidden="1" w:unhideWhenUsed="1"/>
+    <w:lsdException w:name="List 2" w:semiHidden="1" w:unhideWhenUsed="1"/>
+    <w:lsdException w:name="List 3" w:semiHidden="1" w:unhideWhenUsed="1"/>
+    <w:lsdException w:name="List 4" w:semiHidden="1" w:unhideWhenUsed="1"/>
+    <w:lsdException w:name="List 5" w:semiHidden="1" w:unhideWhenUsed="1"/>
+    <w:lsdException w:name="List Bullet 2" w:semiHidden="1" w:unhideWhenUsed="1"/>
+    <w:lsdException w:name="List Bullet 3" w:semiHidden="1" w:unhideWhenUsed="1"/>
+    <w:lsdException w:name="List Bullet 4" w:semiHidden="1" w:unhideWhenUsed="1"/>
+    <w:lsdException w:name="List Bullet 5" w:semiHidden="1" w:unhideWhenUsed="1"/>
+    <w:lsdException w:name="List Number 2" w:semiHidden="1" w:unhideWhenUsed="1"/>
+    <w:lsdException w:name="List Number 3" w:semiHidden="1" w:unhideWhenUsed="1"/>
+    <w:lsdException w:name="List Number 4" w:semiHidden="1" w:unhideWhenUsed="1"/>
+    <w:lsdException w:name="List Number 5" w:semiHidden="1" w:unhideWhenUsed="1"/>
+    <w:lsdException w:name="Title" w:uiPriority="10"/>
+    <w:lsdException w:name="Closing" w:semiHidden="1" w:unhideWhenUsed="1"/>
+    <w:lsdException w:name="Signature" w:semiHidden="1" w:unhideWhenUsed="1"/>
+    <w:lsdException w:name="Default Paragraph Font" w:semiHidden="1" w:uiPriority="1" w:unhideWhenUsed="1"/>
+    <w:lsdException w:name="Body Text" w:semiHidden="1" w:unhideWhenUsed="1"/>
+    <w:lsdException w:name="Body Text Indent" w:semiHidden="1" w:unhideWhenUsed="1"/>
+    <w:lsdException w:name="List Continue" w:semiHidden="1" w:unhideWhenUsed="1"/>
+    <w:lsdException w:name="List Continue 2" w:semiHidden="1" w:unhideWhenUsed="1"/>
+    <w:lsdException w:name="List Continue 3" w:semiHidden="1" w:unhideWhenUsed="1"/>
+    <w:lsdException w:name="List Continue 4" w:semiHidden="1" w:unhideWhenUsed="1"/>
+    <w:lsdException w:name="List Continue 5" w:semiHidden="1" w:unhideWhenUsed="1"/>
+    <w:lsdException w:name="Message Header" w:semiHidden="1" w:unhideWhenUsed="1"/>
+    <w:lsdException w:name="Subtitle" w:uiPriority="11"/>
+    <w:lsdException w:name="Salutation" w:semiHidden="1" w:unhideWhenUsed="1"/>
+    <w:lsdException w:name="Date" w:semiHidden="1" w:unhideWhenUsed="1"/>
+    <w:lsdException w:name="Body Text First Indent" w:semiHidden="1" w:unhideWhenUsed="1"/>
+    <w:lsdException w:name="Body Text First Indent 2" w:semiHidden="1" w:unhideWhenUsed="1"/>
+    <w:lsdException w:name="Note Heading" w:semiHidden="1" w:unhideWhenUsed="1"/>
+    <w:lsdException w:name="Body Text 2" w:semiHidden="1" w:unhideWhenUsed="1"/>
+    <w:lsdException w:name="Body Text 3" w:semiHidden="1" w:unhideWhenUsed="1"/>
+    <w:lsdException w:name="Body Text Indent 2" w:semiHidden="1" w:unhideWhenUsed="1"/>
+    <w:lsdException w:name="Body Text Indent 3" w:semiHidden="1" w:unhideWhenUsed="1"/>
+    <w:lsdException w:name="Block Text" w:semiHidden="1" w:unhideWhenUsed="1"/>
+    <w:lsdException w:name="Hyperlink" w:semiHidden="1" w:unhideWhenUsed="1"/>
+    <w:lsdException w:name="FollowedHyperlink" w:semiHidden="1" w:unhideWhenUsed="1" w:qFormat="1"/>
+    <w:lsdException w:name="Strong" w:uiPriority="0" w:qFormat="1"/>
+    <w:lsdException w:name="Emphasis" w:uiPriority="20" w:qFormat="1"/>
+    <w:lsdException w:name="Document Map" w:semiHidden="1" w:unhideWhenUsed="1"/>
+    <w:lsdException w:name="Plain Text" w:semiHidden="1" w:unhideWhenUsed="1"/>
+    <w:lsdException w:name="E-mail Signature" w:semiHidden="1" w:unhideWhenUsed="1"/>
+    <w:lsdException w:name="HTML Top of Form" w:semiHidden="1" w:unhideWhenUsed="1"/>
+    <w:lsdException w:name="HTML Bottom of Form" w:semiHidden="1" w:unhideWhenUsed="1"/>
+    <w:lsdException w:name="Normal (Web)" w:semiHidden="1" w:unhideWhenUsed="1" w:qFormat="1"/>
+    <w:lsdException w:name="HTML Acronym" w:semiHidden="1" w:unhideWhenUsed="1"/>
+    <w:lsdException w:name="HTML Address" w:semiHidden="1" w:unhideWhenUsed="1"/>
+    <w:lsdException w:name="HTML Cite" w:semiHidden="1" w:unhideWhenUsed="1"/>
+    <w:lsdException w:name="HTML Code" w:semiHidden="1" w:unhideWhenUsed="1"/>
+    <w:lsdException w:name="HTML Definition" w:semiHidden="1" w:unhideWhenUsed="1"/>
+    <w:lsdException w:name="HTML Keyboard" w:semiHidden="1" w:unhideWhenUsed="1"/>
+    <w:lsdException w:name="HTML Preformatted" w:semiHidden="1" w:unhideWhenUsed="1"/>
+    <w:lsdException w:name="HTML Sample" w:semiHidden="1" w:unhideWhenUsed="1"/>
+    <w:lsdException w:name="HTML Typewriter" w:semiHidden="1" w:unhideWhenUsed="1"/>
+    <w:lsdException w:name="HTML Variable" w:semiHidden="1" w:unhideWhenUsed="1"/>
+    <w:lsdException w:name="Normal Table" w:semiHidden="1" w:unhideWhenUsed="1"/>
+    <w:lsdException w:name="annotation subject" w:semiHidden="1" w:unhideWhenUsed="1"/>
+    <w:lsdException w:name="No List" w:semiHidden="1" w:unhideWhenUsed="1"/>
+    <w:lsdException w:name="Outline List 1" w:semiHidden="1" w:unhideWhenUsed="1"/>
+    <w:lsdException w:name="Outline List 2" w:semiHidden="1" w:unhideWhenUsed="1"/>
+    <w:lsdException w:name="Outline List 3" w:semiHidden="1" w:unhideWhenUsed="1"/>
+    <w:lsdException w:name="Table Simple 1" w:semiHidden="1" w:unhideWhenUsed="1"/>
+    <w:lsdException w:name="Table Simple 2" w:semiHidden="1" w:unhideWhenUsed="1"/>
+    <w:lsdException w:name="Table Simple 3" w:semiHidden="1" w:unhideWhenUsed="1"/>
+    <w:lsdException w:name="Table Classic 1" w:semiHidden="1" w:unhideWhenUsed="1"/>
+    <w:lsdException w:name="Table Classic 2" w:semiHidden="1" w:unhideWhenUsed="1"/>
+    <w:lsdException w:name="Table Classic 3" w:semiHidden="1" w:unhideWhenUsed="1"/>
+    <w:lsdException w:name="Table Classic 4" w:semiHidden="1" w:unhideWhenUsed="1"/>
+    <w:lsdException w:name="Table Colorful 1" w:semiHidden="1" w:unhideWhenUsed="1"/>
+    <w:lsdException w:name="Table Colorful 2" w:semiHidden="1" w:unhideWhenUsed="1"/>
+    <w:lsdException w:name="Table Colorful 3" w:semiHidden="1" w:unhideWhenUsed="1"/>
+    <w:lsdException w:name="Table Columns 1" w:semiHidden="1" w:unhideWhenUsed="1"/>
+    <w:lsdException w:name="Table Columns 2" w:semiHidden="1" w:unhideWhenUsed="1"/>
+    <w:lsdException w:name="Table Columns 3" w:semiHidden="1" w:unhideWhenUsed="1"/>
+    <w:lsdException w:name="Table Columns 4" w:semiHidden="1" w:unhideWhenUsed="1"/>
+    <w:lsdException w:name="Table Columns 5" w:semiHidden="1" w:unhideWhenUsed="1"/>
+    <w:lsdException w:name="Table Grid 1" w:semiHidden="1" w:unhideWhenUsed="1"/>
+    <w:lsdException w:name="Table Grid 2" w:semiHidden="1" w:unhideWhenUsed="1"/>
+    <w:lsdException w:name="Table Grid 3" w:semiHidden="1" w:unhideWhenUsed="1"/>
+    <w:lsdException w:name="Table Grid 4" w:semiHidden="1" w:unhideWhenUsed="1"/>
+    <w:lsdException w:name="Table Grid 5" w:semiHidden="1" w:unhideWhenUsed="1"/>
+    <w:lsdException w:name="Table Grid 6" w:semiHidden="1" w:unhideWhenUsed="1"/>
+    <w:lsdException w:name="Table Grid 7" w:semiHidden="1" w:unhideWhenUsed="1"/>
+    <w:lsdException w:name="Table Grid 8" w:semiHidden="1" w:unhideWhenUsed="1"/>
+    <w:lsdException w:name="Table List 1" w:semiHidden="1" w:unhideWhenUsed="1"/>
+    <w:lsdException w:name="Table List 2" w:semiHidden="1" w:unhideWhenUsed="1"/>
+    <w:lsdException w:name="Table List 3" w:semiHidden="1" w:unhideWhenUsed="1"/>
+    <w:lsdException w:name="Table List 4" w:semiHidden="1" w:unhideWhenUsed="1"/>
+    <w:lsdException w:name="Table List 5" w:semiHidden="1" w:unhideWhenUsed="1"/>
+    <w:lsdException w:name="Table List 6" w:semiHidden="1" w:unhideWhenUsed="1"/>
+    <w:lsdException w:name="Table List 7" w:semiHidden="1" w:unhideWhenUsed="1"/>
+    <w:lsdException w:name="Table List 8" w:semiHidden="1" w:unhideWhenUsed="1"/>
+    <w:lsdException w:name="Table 3D effects 1" w:semiHidden="1" w:unhideWhenUsed="1"/>
+    <w:lsdException w:name="Table 3D effects 2" w:semiHidden="1" w:unhideWhenUsed="1"/>
+    <w:lsdException w:name="Table 3D effects 3" w:semiHidden="1" w:unhideWhenUsed="1"/>
+    <w:lsdException w:name="Table Contemporary" w:semiHidden="1" w:unhideWhenUsed="1"/>
+    <w:lsdException w:name="Table Elegant" w:semiHidden="1" w:unhideWhenUsed="1"/>
+    <w:lsdException w:name="Table Professional" w:semiHidden="1" w:unhideWhenUsed="1"/>
+    <w:lsdException w:name="Table Subtle 1" w:semiHidden="1" w:unhideWhenUsed="1"/>
+    <w:lsdException w:name="Table Subtle 2" w:semiHidden="1" w:unhideWhenUsed="1"/>
+    <w:lsdException w:name="Table Web 1" w:semiHidden="1" w:unhideWhenUsed="1"/>
+    <w:lsdException w:name="Table Web 2" w:semiHidden="1" w:unhideWhenUsed="1"/>
+    <w:lsdException w:name="Table Web 3" w:semiHidden="1" w:unhideWhenUsed="1"/>
+    <w:lsdException w:name="Balloon Text" w:semiHidden="1" w:unhideWhenUsed="1" w:qFormat="1"/>
+    <w:lsdException w:name="Table Grid" w:uiPriority="59"/>
+    <w:lsdException w:name="Table Theme" w:semiHidden="1" w:unhideWhenUsed="1"/>
+    <w:lsdException w:name="Placeholder Text" w:semiHidden="1"/>
+    <w:lsdException w:name="No Spacing" w:uiPriority="1"/>
+    <w:lsdException w:name="Light Shading" w:uiPriority="60"/>
+    <w:lsdException w:name="Light List" w:uiPriority="61"/>
+    <w:lsdException w:name="Light Grid" w:uiPriority="62"/>
+    <w:lsdException w:name="Medium Shading 1" w:uiPriority="63"/>
+    <w:lsdException w:name="Medium Shading 2" w:uiPriority="64"/>
+    <w:lsdException w:name="Medium List 1" w:uiPriority="65"/>
+    <w:lsdException w:name="Medium List 2" w:uiPriority="66"/>
+    <w:lsdException w:name="Medium Grid 1" w:uiPriority="67"/>
+    <w:lsdException w:name="Medium Grid 2" w:uiPriority="68"/>
+    <w:lsdException w:name="Medium Grid 3" w:uiPriority="69"/>
+    <w:lsdException w:name="Dark List" w:uiPriority="70"/>
+    <w:lsdException w:name="Colorful Shading" w:uiPriority="71"/>
+    <w:lsdException w:name="Colorful List" w:uiPriority="72"/>
+    <w:lsdException w:name="Colorful Grid" w:uiPriority="73"/>
+    <w:lsdException w:name="Light Shading Accent 1" w:uiPriority="60"/>
+    <w:lsdException w:name="Light List Accent 1" w:uiPriority="61"/>
+    <w:lsdException w:name="Light Grid Accent 1" w:uiPriority="62"/>
+    <w:lsdException w:name="Medium Shading 1 Accent 1" w:uiPriority="63"/>
+    <w:lsdException w:name="Medium Shading 2 Accent 1" w:uiPriority="64"/>
+    <w:lsdException w:name="Medium List 1 Accent 1" w:uiPriority="65"/>
+    <w:lsdException w:name="Revision" w:semiHidden="1"/>
+    <w:lsdException w:name="List Paragraph" w:uiPriority="34" w:qFormat="1"/>
+    <w:lsdException w:name="Quote" w:uiPriority="29"/>
+    <w:lsdException w:name="Intense Quote" w:uiPriority="30"/>
+    <w:lsdException w:name="Medium List 2 Accent 1" w:uiPriority="66"/>
+    <w:lsdException w:name="Medium Grid 1 Accent 1" w:uiPriority="67"/>
+    <w:lsdException w:name="Medium Grid 2 Accent 1" w:uiPriority="68"/>
+    <w:lsdException w:name="Medium Grid 3 Accent 1" w:uiPriority="69"/>
+    <w:lsdException w:name="Dark List Accent 1" w:uiPriority="70"/>
+    <w:lsdException w:name="Colorful Shading Accent 1" w:uiPriority="71"/>
+    <w:lsdException w:name="Colorful List Accent 1" w:uiPriority="72"/>
+    <w:lsdException w:name="Colorful Grid Accent 1" w:uiPriority="73"/>
+    <w:lsdException w:name="Light Shading Accent 2" w:uiPriority="60"/>
+    <w:lsdException w:name="Light List Accent 2" w:uiPriority="61"/>
+    <w:lsdException w:name="Light Grid Accent 2" w:uiPriority="62"/>
+    <w:lsdException w:name="Medium Shading 1 Accent 2" w:uiPriority="63"/>
+    <w:lsdException w:name="Medium Shading 2 Accent 2" w:uiPriority="64"/>
+    <w:lsdException w:name="Medium List 1 Accent 2" w:uiPriority="65"/>
+    <w:lsdException w:name="Medium List 2 Accent 2" w:uiPriority="66"/>
+    <w:lsdException w:name="Medium Grid 1 Accent 2" w:uiPriority="67"/>
+    <w:lsdException w:name="Medium Grid 2 Accent 2" w:uiPriority="68"/>
+    <w:lsdException w:name="Medium Grid 3 Accent 2" w:uiPriority="69"/>
+    <w:lsdException w:name="Dark List Accent 2" w:uiPriority="70"/>
+    <w:lsdException w:name="Colorful Shading Accent 2" w:uiPriority="71"/>
+    <w:lsdException w:name="Colorful List Accent 2" w:uiPriority="72"/>
+    <w:lsdException w:name="Colorful Grid Accent 2" w:uiPriority="73"/>
+    <w:lsdException w:name="Light Shading Accent 3" w:uiPriority="60"/>
+    <w:lsdException w:name="Light List Accent 3" w:uiPriority="61"/>
+    <w:lsdException w:name="Light Grid Accent 3" w:uiPriority="62"/>
+    <w:lsdException w:name="Medium Shading 1 Accent 3" w:uiPriority="63"/>
+    <w:lsdException w:name="Medium Shading 2 Accent 3" w:uiPriority="64"/>
+    <w:lsdException w:name="Medium List 1 Accent 3" w:uiPriority="65"/>
+    <w:lsdException w:name="Medium List 2 Accent 3" w:uiPriority="66"/>
+    <w:lsdException w:name="Medium Grid 1 Accent 3" w:uiPriority="67"/>
+    <w:lsdException w:name="Medium Grid 2 Accent 3" w:uiPriority="68"/>
+    <w:lsdException w:name="Medium Grid 3 Accent 3" w:uiPriority="69"/>
+    <w:lsdException w:name="Dark List Accent 3" w:uiPriority="70"/>
+    <w:lsdException w:name="Colorful Shading Accent 3" w:uiPriority="71"/>
+    <w:lsdException w:name="Colorful List Accent 3" w:uiPriority="72"/>
+    <w:lsdException w:name="Colorful Grid Accent 3" w:uiPriority="73"/>
+    <w:lsdException w:name="Light Shading Accent 4" w:uiPriority="60"/>
+    <w:lsdException w:name="Light List Accent 4" w:uiPriority="61"/>
+    <w:lsdException w:name="Light Grid Accent 4" w:uiPriority="62"/>
+    <w:lsdException w:name="Medium Shading 1 Accent 4" w:uiPriority="63"/>
+    <w:lsdException w:name="Medium Shading 2 Accent 4" w:uiPriority="64"/>
+    <w:lsdException w:name="Medium List 1 Accent 4" w:uiPriority="65"/>
+    <w:lsdException w:name="Medium List 2 Accent 4" w:uiPriority="66"/>
+    <w:lsdException w:name="Medium Grid 1 Accent 4" w:uiPriority="67"/>
+    <w:lsdException w:name="Medium Grid 2 Accent 4" w:uiPriority="68"/>
+    <w:lsdException w:name="Medium Grid 3 Accent 4" w:uiPriority="69"/>
+    <w:lsdException w:name="Dark List Accent 4" w:uiPriority="70"/>
+    <w:lsdException w:name="Colorful Shading Accent 4" w:uiPriority="71"/>
+    <w:lsdException w:name="Colorful List Accent 4" w:uiPriority="72"/>
+    <w:lsdException w:name="Colorful Grid Accent 4" w:uiPriority="73"/>
+    <w:lsdException w:name="Light Shading Accent 5" w:uiPriority="60"/>
+    <w:lsdException w:name="Light List Accent 5" w:uiPriority="61"/>
+    <w:lsdException w:name="Light Grid Accent 5" w:uiPriority="62"/>
+    <w:lsdException w:name="Medium Shading 1 Accent 5" w:uiPriority="63"/>
+    <w:lsdException w:name="Medium Shading 2 Accent 5" w:uiPriority="64"/>
+    <w:lsdException w:name="Medium List 1 Accent 5" w:uiPriority="65"/>
+    <w:lsdException w:name="Medium List 2 Accent 5" w:uiPriority="66"/>
+    <w:lsdException w:name="Medium Grid 1 Accent 5" w:uiPriority="67"/>
+    <w:lsdException w:name="Medium Grid 2 Accent 5" w:uiPriority="68"/>
+    <w:lsdException w:name="Medium Grid 3 Accent 5" w:uiPriority="69"/>
+    <w:lsdException w:name="Dark List Accent 5" w:uiPriority="70"/>
+    <w:lsdException w:name="Colorful Shading Accent 5" w:uiPriority="71"/>
+    <w:lsdException w:name="Colorful List Accent 5" w:uiPriority="72"/>
+    <w:lsdException w:name="Colorful Grid Accent 5" w:uiPriority="73"/>
+    <w:lsdException w:name="Light Shading Accent 6" w:uiPriority="60"/>
+    <w:lsdException w:name="Light List Accent 6" w:uiPriority="61"/>
+    <w:lsdException w:name="Light Grid Accent 6" w:uiPriority="62"/>
+    <w:lsdException w:name="Medium Shading 1 Accent 6" w:uiPriority="63"/>
+    <w:lsdException w:name="Medium Shading 2 Accent 6" w:uiPriority="64"/>
+    <w:lsdException w:name="Medium List 1 Accent 6" w:uiPriority="65"/>
+    <w:lsdException w:name="Medium List 2 Accent 6" w:uiPriority="66"/>
+    <w:lsdException w:name="Medium Grid 1 Accent 6" w:uiPriority="67"/>
+    <w:lsdException w:name="Medium Grid 2 Accent 6" w:uiPriority="68"/>
+    <w:lsdException w:name="Medium Grid 3 Accent 6" w:uiPriority="69"/>
+    <w:lsdException w:name="Dark List Accent 6" w:uiPriority="70"/>
+    <w:lsdException w:name="Colorful Shading Accent 6" w:uiPriority="71"/>
+    <w:lsdException w:name="Colorful List Accent 6" w:uiPriority="72"/>
+    <w:lsdException w:name="Colorful Grid Accent 6" w:uiPriority="73"/>
+    <w:lsdException w:name="Subtle Emphasis" w:uiPriority="19"/>
+    <w:lsdException w:name="Intense Emphasis" w:uiPriority="21"/>
+    <w:lsdException w:name="Subtle Reference" w:uiPriority="31"/>
+    <w:lsdException w:name="Intense Reference" w:uiPriority="32"/>
+    <w:lsdException w:name="Book Title" w:uiPriority="33"/>
+    <w:lsdException w:name="Bibliography" w:semiHidden="1" w:uiPriority="37" w:unhideWhenUsed="1"/>
+    <w:lsdException w:name="TOC Heading" w:semiHidden="1" w:uiPriority="39" w:unhideWhenUsed="1" w:qFormat="1"/>
+    <w:lsdException w:name="Plain Table 1" w:uiPriority="41"/>
+    <w:lsdException w:name="Plain Table 2" w:uiPriority="42"/>
+    <w:lsdException w:name="Plain Table 3" w:uiPriority="43"/>
+    <w:lsdException w:name="Plain Table 4" w:uiPriority="44"/>
+    <w:lsdException w:name="Plain Table 5" w:uiPriority="45"/>
+    <w:lsdException w:name="Grid Table Light" w:uiPriority="40"/>
+    <w:lsdException w:name="Grid Table 1 Light" w:uiPriority="46"/>
+    <w:lsdException w:name="Grid Table 2" w:uiPriority="47"/>
+    <w:lsdException w:name="Grid Table 3" w:uiPriority="48"/>
+    <w:lsdException w:name="Grid Table 4" w:uiPriority="49"/>
+    <w:lsdException w:name="Grid Table 5 Dark" w:uiPriority="50"/>
+    <w:lsdException w:name="Grid Table 6 Colorful" w:uiPriority="51"/>
+    <w:lsdException w:name="Grid Table 7 Colorful" w:uiPriority="52"/>
+    <w:lsdException w:name="Grid Table 1 Light Accent 1" w:uiPriority="46"/>
+    <w:lsdException w:name="Grid Table 2 Accent 1" w:uiPriority="47"/>
+    <w:lsdException w:name="Grid Table 3 Accent 1" w:uiPriority="48"/>
+    <w:lsdException w:name="Grid Table 4 Accent 1" w:uiPriority="49"/>
+    <w:lsdException w:name="Grid Table 5 Dark Accent 1" w:uiPriority="50"/>
+    <w:lsdException w:name="Grid Table 6 Colorful Accent 1" w:uiPriority="51"/>
+    <w:lsdException w:name="Grid Table 7 Colorful Accent 1" w:uiPriority="52"/>
+    <w:lsdException w:name="Grid Table 1 Light Accent 2" w:uiPriority="46"/>
+    <w:lsdException w:name="Grid Table 2 Accent 2" w:uiPriority="47"/>
+    <w:lsdException w:name="Grid Table 3 Accent 2" w:uiPriority="48"/>
+    <w:lsdException w:name="Grid Table 4 Accent 2" w:uiPriority="49"/>
+    <w:lsdException w:name="Grid Table 5 Dark Accent 2" w:uiPriority="50"/>
+    <w:lsdException w:name="Grid Table 6 Colorful Accent 2" w:uiPriority="51"/>
+    <w:lsdException w:name="Grid Table 7 Colorful Accent 2" w:uiPriority="52"/>
+    <w:lsdException w:name="Grid Table 1 Light Accent 3" w:uiPriority="46"/>
+    <w:lsdException w:name="Grid Table 2 Accent 3" w:uiPriority="47"/>
+    <w:lsdException w:name="Grid Table 3 Accent 3" w:uiPriority="48"/>
+    <w:lsdException w:name="Grid Table 4 Accent 3" w:uiPriority="49"/>
+    <w:lsdException w:name="Grid Table 5 Dark Accent 3" w:uiPriority="50"/>
+    <w:lsdException w:name="Grid Table 6 Colorful Accent 3" w:uiPriority="51"/>
+    <w:lsdException w:name="Grid Table 7 Colorful Accent 3" w:uiPriority="52"/>
+    <w:lsdException w:name="Grid Table 1 Light Accent 4" w:uiPriority="46"/>
+    <w:lsdException w:name="Grid Table 2 Accent 4" w:uiPriority="47"/>
+    <w:lsdException w:name="Grid Table 3 Accent 4" w:uiPriority="48"/>
+    <w:lsdException w:name="Grid Table 4 Accent 4" w:uiPriority="49"/>
+    <w:lsdException w:name="Grid Table 5 Dark Accent 4" w:uiPriority="50"/>
+    <w:lsdException w:name="Grid Table 6 Colorful Accent 4" w:uiPriority="51"/>
+    <w:lsdException w:name="Grid Table 7 Colorful Accent 4" w:uiPriority="52"/>
+    <w:lsdException w:name="Grid Table 1 Light Accent 5" w:uiPriority="46"/>
+    <w:lsdException w:name="Grid Table 2 Accent 5" w:uiPriority="47"/>
+    <w:lsdException w:name="Grid Table 3 Accent 5" w:uiPriority="48"/>
+    <w:lsdException w:name="Grid Table 4 Accent 5" w:uiPriority="49"/>
+    <w:lsdException w:name="Grid Table 5 Dark Accent 5" w:uiPriority="50"/>
+    <w:lsdException w:name="Grid Table 6 Colorful Accent 5" w:uiPriority="51"/>
+    <w:lsdException w:name="Grid Table 7 Colorful Accent 5" w:uiPriority="52"/>
+    <w:lsdException w:name="Grid Table 1 Light Accent 6" w:uiPriority="46"/>
+    <w:lsdException w:name="Grid Table 2 Accent 6" w:uiPriority="47"/>
+    <w:lsdException w:name="Grid Table 3 Accent 6" w:uiPriority="48"/>
+    <w:lsdException w:name="Grid Table 4 Accent 6" w:uiPriority="49"/>
+    <w:lsdException w:name="Grid Table 5 Dark Accent 6" w:uiPriority="50"/>
+    <w:lsdException w:name="Grid Table 6 Colorful Accent 6" w:uiPriority="51"/>
+    <w:lsdException w:name="Grid Table 7 Colorful Accent 6" w:uiPriority="52"/>
+    <w:lsdException w:name="List Table 1 Light" w:uiPriority="46"/>
+    <w:lsdException w:name="List Table 2" w:uiPriority="47"/>
+    <w:lsdException w:name="List Table 3" w:uiPriority="48"/>
+    <w:lsdException w:name="List Table 4" w:uiPriority="49"/>
+    <w:lsdException w:name="List Table 5 Dark" w:uiPriority="50"/>
+    <w:lsdException w:name="List Table 6 Colorful" w:uiPriority="51"/>
+    <w:lsdException w:name="List Table 7 Colorful" w:uiPriority="52"/>
+    <w:lsdException w:name="List Table 1 Light Accent 1" w:uiPriority="46"/>
+    <w:lsdException w:name="List Table 2 Accent 1" w:uiPriority="47"/>
+    <w:lsdException w:name="List Table 3 Accent 1" w:uiPriority="48"/>
+    <w:lsdException w:name="List Table 4 Accent 1" w:uiPriority="49"/>
+    <w:lsdException w:name="List Table 5 Dark Accent 1" w:uiPriority="50"/>
+    <w:lsdException w:name="List Table 6 Colorful Accent 1" w:uiPriority="51"/>
+    <w:lsdException w:name="List Table 7 Colorful Accent 1" w:uiPriority="52"/>
+    <w:lsdException w:name="List Table 1 Light Accent 2" w:uiPriority="46"/>
+    <w:lsdException w:name="List Table 2 Accent 2" w:uiPriority="47"/>
+    <w:lsdException w:name="List Table 3 Accent 2" w:uiPriority="48"/>
+    <w:lsdException w:name="List Table 4 Accent 2" w:uiPriority="49"/>
+    <w:lsdException w:name="List Table 5 Dark Accent 2" w:uiPriority="50"/>
+    <w:lsdException w:name="List Table 6 Colorful Accent 2" w:uiPriority="51"/>
+    <w:lsdException w:name="List Table 7 Colorful Accent 2" w:uiPriority="52"/>
+    <w:lsdException w:name="List Table 1 Light Accent 3" w:uiPriority="46"/>
+    <w:lsdException w:name="List Table 2 Accent 3" w:uiPriority="47"/>
+    <w:lsdException w:name="List Table 3 Accent 3" w:uiPriority="48"/>
+    <w:lsdException w:name="List Table 4 Accent 3" w:uiPriority="49"/>
+    <w:lsdException w:name="List Table 5 Dark Accent 3" w:uiPriority="50"/>
+    <w:lsdException w:name="List Table 6 Colorful Accent 3" w:uiPriority="51"/>
+    <w:lsdException w:name="List Table 7 Colorful Accent 3" w:uiPriority="52"/>
+    <w:lsdException w:name="List Table 1 Light Accent 4" w:uiPriority="46"/>
+    <w:lsdException w:name="List Table 2 Accent 4" w:uiPriority="47"/>
+    <w:lsdException w:name="List Table 3 Accent 4" w:uiPriority="48"/>
+    <w:lsdException w:name="List Table 4 Accent 4" w:uiPriority="49"/>
+    <w:lsdException w:name="List Table 5 Dark Accent 4" w:uiPriority="50"/>
+    <w:lsdException w:name="List Table 6 Colorful Accent 4" w:uiPriority="51"/>
+    <w:lsdException w:name="List Table 7 Colorful Accent 4" w:uiPriority="52"/>
+    <w:lsdException w:name="List Table 1 Light Accent 5" w:uiPriority="46"/>
+    <w:lsdException w:name="List Table 2 Accent 5" w:uiPriority="47"/>
+    <w:lsdException w:name="List Table 3 Accent 5" w:uiPriority="48"/>
+    <w:lsdException w:name="List Table 4 Accent 5" w:uiPriority="49"/>
+    <w:lsdException w:name="List Table 5 Dark Accent 5" w:uiPriority="50"/>
+    <w:lsdException w:name="List Table 6 Colorful Accent 5" w:uiPriority="51"/>
+    <w:lsdException w:name="List Table 7 Colorful Accent 5" w:uiPriority="52"/>
+    <w:lsdException w:name="List Table 1 Light Accent 6" w:uiPriority="46"/>
+    <w:lsdException w:name="List Table 2 Accent 6" w:uiPriority="47"/>
+    <w:lsdException w:name="List Table 3 Accent 6" w:uiPriority="48"/>
+    <w:lsdException w:name="List Table 4 Accent 6" w:uiPriority="49"/>
+    <w:lsdException w:name="List Table 5 Dark Accent 6" w:uiPriority="50"/>
+    <w:lsdException w:name="List Table 6 Colorful Accent 6" w:uiPriority="51"/>
+    <w:lsdException w:name="List Table 7 Colorful Accent 6" w:uiPriority="52"/>
   </w:latentStyles>
   <w:style w:type="paragraph" w:default="1" w:styleId="Normal">
     <w:name w:val="Normal"/>
@@ -14359,360 +13721,12 @@
 </a:theme>
 </file>
 
-<file path=_xmlsignatures/sig1.xml><?xml version="1.0" encoding="utf-8"?>
-<Signature xmlns="http://www.w3.org/2000/09/xmldsig#" Id="idPackageSignature">
-  <SignedInfo>
-    <CanonicalizationMethod Algorithm="http://www.w3.org/TR/2001/REC-xml-c14n-20010315"/>
-    <SignatureMethod Algorithm="http://www.w3.org/2000/09/xmldsig#rsa-sha1"/>
-    <Reference URI="#idPackageObject" Type="http://www.w3.org/2000/09/xmldsig#Object">
-      <DigestMethod Algorithm="http://www.w3.org/2000/09/xmldsig#sha1"/>
-      <DigestValue>dIeBpxhGGiEFaxqHbBjo8PLCsmc=</DigestValue>
-    </Reference>
-    <Reference URI="#idOfficeObject" Type="http://www.w3.org/2000/09/xmldsig#Object">
-      <DigestMethod Algorithm="http://www.w3.org/2000/09/xmldsig#sha1"/>
-      <DigestValue>Ih6WNbacXW5slGitVOsDx33CH8E=</DigestValue>
-    </Reference>
-    <Reference URI="#idSignedProperties" Type="http://uri.etsi.org/01903#SignedProperties">
-      <Transforms>
-        <Transform Algorithm="http://www.w3.org/TR/2001/REC-xml-c14n-20010315"/>
-      </Transforms>
-      <DigestMethod Algorithm="http://www.w3.org/2000/09/xmldsig#sha1"/>
-      <DigestValue>0P7NUEN5omxth555J/UACxvG4Us=</DigestValue>
-    </Reference>
-    <Reference URI="#idValidSigLnImg" Type="http://www.w3.org/2000/09/xmldsig#Object">
-      <DigestMethod Algorithm="http://www.w3.org/2000/09/xmldsig#sha1"/>
-      <DigestValue>bc3qtSi6BYXU45y5jSrdSU8WtOA=</DigestValue>
-    </Reference>
-    <Reference URI="#idInvalidSigLnImg" Type="http://www.w3.org/2000/09/xmldsig#Object">
-      <DigestMethod Algorithm="http://www.w3.org/2000/09/xmldsig#sha1"/>
-      <DigestValue>AU1YzfgaxVddIVdp7+UhJpmHt6I=</DigestValue>
-    </Reference>
-  </SignedInfo>
-  <SignatureValue>0/wKziho3lfIXdfok2wb6uuvflwm0eb68CjXlwmcEt8f1pmnh9DtTv5eKFIQqRhxggrzM8ks0sod
-bydgYZWHLrTR0Lz6jQtRlGVP2brwDgOABRMPBH59AHJJpFbK/1MV9fYKr1e75uMeenpjDhj5xKxS
-KeFfG5v+4lxRswWMD9ql5ERbsxcNt9wMRLJLTIf6Jst/tFFtfXAlxE1bVFnHeXUgl6lUFuVRe77h
-S6Cz26UTt9dUa2DWYLmbUNUusrrx42IKH6kQHi2n2Uuc+mikHuU66pNdiTx0pp2NE6T+Pq+0QSpX
-tGjmdxUG9F3f+cTLMEEMkwr0KatD22E3TW2x5Q==</SignatureValue>
-  <KeyInfo>
-    <X509Data>
-      <X509Certificate>MIIHKzCCBROgAwIBAgIIZN1uoYF73EYwDQYJKoZIhvcNAQELBQAwgYAxJDAiBgNVBAMMG1N0YW1w
-SVQgR2xvYmFsIFF1YWxpZmllZCBDQTEYMBYGA1UEYQwPTlRSQkctODMxNjQxNzkxMSEwHwYDVQQK
-DBhJbmZvcm1hdGlvbiBTZXJ2aWNlcyBKU0MxDjAMBgNVBAcMBVNvZmlhMQswCQYDVQQGEwJCRzAe
-Fw0xOTAxMjgxMDMxMzRaFw0yMDAxMjgxMDMxMzRaMIHSMR8wHQYJKoZIhvcNAQkBFhBta3Vrb3Zh
-QHZhcm5hLmJnMR4wHAYDVQQDDBVNaWxlbmEgVmVua292YSBLdWtvdmExGTAXBgNVBAUTEFBOT0JH
-LTc5MDQyODExMzMxDzANBgNVBCoMBk1pbGVuYTEPMA0GA1UEBAwGS3Vrb3ZhMRwwGgYDVQRhDBNO
-VFJCRy0wMDAwOTM0NDIwMDIzMRcwFQYDVQQKDA5PYnNodGluYSBWYXJuYTEOMAwGA1UEBwwFVmFy
-bmExCzAJBgNVBAYTAkJHMIIBIjANBgkqhkiG9w0BAQEFAAOCAQ8AMIIBCgKCAQEA1HPyiaCZgHSB
-vbgzzCdQ3ZOg2mASgxTMA2k5NpyIMA7QlVGP6oq7yExtT7Bw0cbpS1MRBGyunZLSzN1msr9B2xtO
-eqzNocnUmYKJsMG91c1uglNwZvSOO/74TPiZXyraIUEf1+9FmA+t6/xhFHaeb/FxsKI2KCnDikpK
-LagZgt5hBG8qMlmVIw8xVEX6/IZxxtcsM7Laybewl+yCOacphzDJlB68FpoVIJHBvOFD2qTYHbsF
-ZBJw3UPW4Tsanybx5zwjikawasTHcOkc6ntZJdpps2kK/fg/eYfjHuCPn3CLlLtB3khj9v3fuzfY
-krtX/VverEidj4wSZN+xqISb5wIDAQABo4ICUzCCAk8wgYAGCCsGAQUFBwEBBHQwcjBKBggrBgEF
-BQcwAoY+aHR0cDovL3d3dy5zdGFtcGl0Lm9yZy9yZXBvc2l0b3J5L3N0YW1waXRfZ2xvYmFsX3F1
-YWxpZmllZC5jcnQwJAYIKwYBBQUHMAGGGGh0dHA6Ly9vY3NwLnN0YW1waXQub3JnLzAdBgNVHQ4E
-FgQUPvSUek33vfa2fh9flTc6pVMkc1IwDAYDVR0TAQH/BAIwADAfBgNVHSMEGDAWgBTG3G6WQRHW
-HzL/Eb22USrk6RFDUDCBiAYIKwYBBQUHAQMEfDB6MBUGCCsGAQUFBwsCMAkGBwQAi+xJAQEwCAYG
-BACORgEBMAgGBgQAjkYBBDATBgYEAI5GAQYwCQYHBACORgEGATA4BgYEAI5GAQUwLjAsFiZodHRw
-czovL3d3dy5zdGFtcGl0Lm9yZy9wZHMvcGRzX2VuLnBkZhMCZW4wYAYDVR0gBFkwVzAJBgcEAIvs
-QAECMAgGBgQAizABATBABgsrBgEEAdgaAQIBAjAxMC8GCCsGAQUFBwIBFiNodHRwczovL3d3dy5z
-dGFtcGl0Lm9yZy9yZXBvc2l0b3J5LzBIBgNVHR8EQTA/MD2gO6A5hjdodHRwOi8vd3d3LnN0YW1w
-aXQub3JnL2NybC9zdGFtcGl0X2dsb2JhbF9xdWFsaWZpZWQuY3JsMA4GA1UdDwEB/wQEAwIF4DA1
-BgNVHSUELjAsBggrBgEFBQcDAgYIKwYBBQUHAwQGCisGAQQBgjcUAgIGCisGAQQBgjcKAwwwDQYJ
-KoZIhvcNAQELBQADggIBAIeyHY2+1R0xncpVbL7N1c9Oz93GuVqJgoO6np2C0cHZzY2z8DZJudug
-2EDaU/bkdP2/oONva2HaiRTjAgWHquqCTo7DpWjg+jXQGaZqmMJuUFzL2U9y7gOYazCWE5jPsBfX
-KiVQ51mHpt3tftL5+uQE8+1XWGlpzBAXJXM0kXvepx7uXemVmqGeFgVl3WNSSKPH4aZ2FdX6zQVf
-L7YkLSbx7zvtxrwvcmmBGdWcYwxMRgBV74yVyCLLefDr1Krte190Z7mXoKAN20CVWxhIGZw8V9lZ
-sRYPeYCpg9PBbSMpcp3X+TRPAA1nfXwqos495PSJf25EiUHQe4ENeggC5TVZfUmWrx15pPF8mtqS
-045cARVNC4VqM0IIctl/aI0uiO8qDBs9ngRDMB44EWuGKBW79SDBR2y68RCUpLgt/+fBOvO3L1PG
-1Z58XU7OvnJcosTi71gx5ZCmx03uabJ16xbGsypzt/aA5Rpf66N3++MMOqkFXdUSUNDh9/hluTTJ
-v31nNegMDdIxWe2EP9EWJczTyMVe61irq6OR2jzqjs894ZBVHGSyl03ouhlW8Q0I5X6+1o67OumG
-GHRmN1Mw7/xUO0xHvoml6ZvcVowQ8xyKT3loouZCp6Ixh7uMh7N1gGrYaRzOrEAI61LgXv/prjor
-3Qgm+vzZABVqkjeLyikJ</X509Certificate>
-    </X509Data>
-  </KeyInfo>
-  <Object xmlns:mdssi="http://schemas.openxmlformats.org/package/2006/digital-signature" Id="idPackageObject">
-    <Manifest>
-      <Reference URI="/word/media/image60.png?ContentType=image/png">
-        <DigestMethod Algorithm="http://www.w3.org/2000/09/xmldsig#sha1"/>
-        <DigestValue>CKjpPGLVWRkPJM1Z7D7lxsj57HI=</DigestValue>
-      </Reference>
-      <Reference URI="/word/fontTable.xml?ContentType=application/vnd.openxmlformats-officedocument.wordprocessingml.fontTable+xml">
-        <DigestMethod Algorithm="http://www.w3.org/2000/09/xmldsig#sha1"/>
-        <DigestValue>BiJ/HeaghuzPNpiWHeuv8wuYYYU=</DigestValue>
-      </Reference>
-      <Reference URI="/word/numbering.xml?ContentType=application/vnd.openxmlformats-officedocument.wordprocessingml.numbering+xml">
-        <DigestMethod Algorithm="http://www.w3.org/2000/09/xmldsig#sha1"/>
-        <DigestValue>IDexTo1Il7nh4FuVc2Hqf60kk3Q=</DigestValue>
-      </Reference>
-      <Reference URI="/word/styles.xml?ContentType=application/vnd.openxmlformats-officedocument.wordprocessingml.styles+xml">
-        <DigestMethod Algorithm="http://www.w3.org/2000/09/xmldsig#sha1"/>
-        <DigestValue>RkkNI0t8genpskLL0+hIiIuVmiE=</DigestValue>
-      </Reference>
-      <Reference URI="/word/settings.xml?ContentType=application/vnd.openxmlformats-officedocument.wordprocessingml.settings+xml">
-        <DigestMethod Algorithm="http://www.w3.org/2000/09/xmldsig#sha1"/>
-        <DigestValue>1G/YfUjQtTy5vLqRdf1Gg+hcBcg=</DigestValue>
-      </Reference>
-      <Reference URI="/word/media/image1.emf?ContentType=image/x-emf">
-        <DigestMethod Algorithm="http://www.w3.org/2000/09/xmldsig#sha1"/>
-        <DigestValue>GHNIZ6AtoonqehP2XuFio1whO1U=</DigestValue>
-      </Reference>
-      <Reference URI="/word/media/image11.png?ContentType=image/png">
-        <DigestMethod Algorithm="http://www.w3.org/2000/09/xmldsig#sha1"/>
-        <DigestValue>d9e2g/7pFF/PlydwjLeoanTFSRk=</DigestValue>
-      </Reference>
-      <Reference URI="/word/stylesWithEffects.xml?ContentType=application/vnd.ms-word.stylesWithEffects+xml">
-        <DigestMethod Algorithm="http://www.w3.org/2000/09/xmldsig#sha1"/>
-        <DigestValue>Rf9Cl4xWKX0Y/MweCINPePNn8iM=</DigestValue>
-      </Reference>
-      <Reference URI="/word/webSettings.xml?ContentType=application/vnd.openxmlformats-officedocument.wordprocessingml.webSettings+xml">
-        <DigestMethod Algorithm="http://www.w3.org/2000/09/xmldsig#sha1"/>
-        <DigestValue>rhH/fmO2U5rkpRWFeVg5oB34WcM=</DigestValue>
-      </Reference>
-      <Reference URI="/word/media/image20.png?ContentType=image/png">
-        <DigestMethod Algorithm="http://www.w3.org/2000/09/xmldsig#sha1"/>
-        <DigestValue>KZ7/Pf64kBgHIae5yuyuu4bdGFY=</DigestValue>
-      </Reference>
-      <Reference URI="/word/media/image50.png?ContentType=image/png">
-        <DigestMethod Algorithm="http://www.w3.org/2000/09/xmldsig#sha1"/>
-        <DigestValue>zIrzT9aDa+AGIRWNnc1bsuUTqgU=</DigestValue>
-      </Reference>
-      <Reference URI="/word/media/image40.png?ContentType=image/png">
-        <DigestMethod Algorithm="http://www.w3.org/2000/09/xmldsig#sha1"/>
-        <DigestValue>hj3YL8upZc6oBDGyLmtbxTVexfs=</DigestValue>
-      </Reference>
-      <Reference URI="/word/media/image30.png?ContentType=image/png">
-        <DigestMethod Algorithm="http://www.w3.org/2000/09/xmldsig#sha1"/>
-        <DigestValue>NBhYdkeTcv3zRsOb9PcBfi5uc/0=</DigestValue>
-      </Reference>
-      <Reference URI="/word/media/image70.png?ContentType=image/png">
-        <DigestMethod Algorithm="http://www.w3.org/2000/09/xmldsig#sha1"/>
-        <DigestValue>/RXmd4q55JO2rNEiEuKSKxpyMZY=</DigestValue>
-      </Reference>
-      <Reference URI="/word/media/image80.png?ContentType=image/png">
-        <DigestMethod Algorithm="http://www.w3.org/2000/09/xmldsig#sha1"/>
-        <DigestValue>CnxrYY24HXSJvfnBvMsA7G7Z9yQ=</DigestValue>
-      </Reference>
-      <Reference URI="/word/media/image100.png?ContentType=image/png">
-        <DigestMethod Algorithm="http://www.w3.org/2000/09/xmldsig#sha1"/>
-        <DigestValue>d9e2g/7pFF/PlydwjLeoanTFSRk=</DigestValue>
-      </Reference>
-      <Reference URI="/word/media/image90.png?ContentType=image/png">
-        <DigestMethod Algorithm="http://www.w3.org/2000/09/xmldsig#sha1"/>
-        <DigestValue>L/R7hMj9CkKXCBg+pVwuPKbJp7I=</DigestValue>
-      </Reference>
-      <Reference URI="/word/theme/theme1.xml?ContentType=application/vnd.openxmlformats-officedocument.theme+xml">
-        <DigestMethod Algorithm="http://www.w3.org/2000/09/xmldsig#sha1"/>
-        <DigestValue>A7mMCM/bIq8J08Isx4WI1dNx25c=</DigestValue>
-      </Reference>
-      <Reference URI="/word/media/image3.png?ContentType=image/png">
-        <DigestMethod Algorithm="http://www.w3.org/2000/09/xmldsig#sha1"/>
-        <DigestValue>KZ7/Pf64kBgHIae5yuyuu4bdGFY=</DigestValue>
-      </Reference>
-      <Reference URI="/word/footer1.xml?ContentType=application/vnd.openxmlformats-officedocument.wordprocessingml.footer+xml">
-        <DigestMethod Algorithm="http://www.w3.org/2000/09/xmldsig#sha1"/>
-        <DigestValue>+gxFRWSDOowIu6NnlojFIHh6x6o=</DigestValue>
-      </Reference>
-      <Reference URI="/word/header1.xml?ContentType=application/vnd.openxmlformats-officedocument.wordprocessingml.header+xml">
-        <DigestMethod Algorithm="http://www.w3.org/2000/09/xmldsig#sha1"/>
-        <DigestValue>svV9PAnG76xl9XUVNqA0saHyQn4=</DigestValue>
-      </Reference>
-      <Reference URI="/word/footnotes.xml?ContentType=application/vnd.openxmlformats-officedocument.wordprocessingml.footnotes+xml">
-        <DigestMethod Algorithm="http://www.w3.org/2000/09/xmldsig#sha1"/>
-        <DigestValue>BRgOQjfLC5aAPPQu8vq8uKYi7LI=</DigestValue>
-      </Reference>
-      <Reference URI="/word/endnotes.xml?ContentType=application/vnd.openxmlformats-officedocument.wordprocessingml.endnotes+xml">
-        <DigestMethod Algorithm="http://www.w3.org/2000/09/xmldsig#sha1"/>
-        <DigestValue>nmc3mxWwVoDFqBkAKGl1izlnJkc=</DigestValue>
-      </Reference>
-      <Reference URI="/word/document.xml?ContentType=application/vnd.openxmlformats-officedocument.wordprocessingml.document.main+xml">
-        <DigestMethod Algorithm="http://www.w3.org/2000/09/xmldsig#sha1"/>
-        <DigestValue>Et0+YpErgSL+Lv5kYWiq3SxnVHg=</DigestValue>
-      </Reference>
-      <Reference URI="/word/media/image10.png?ContentType=image/png">
-        <DigestMethod Algorithm="http://www.w3.org/2000/09/xmldsig#sha1"/>
-        <DigestValue>L/R7hMj9CkKXCBg+pVwuPKbJp7I=</DigestValue>
-      </Reference>
-      <Reference URI="/word/media/image4.png?ContentType=image/png">
-        <DigestMethod Algorithm="http://www.w3.org/2000/09/xmldsig#sha1"/>
-        <DigestValue>NBhYdkeTcv3zRsOb9PcBfi5uc/0=</DigestValue>
-      </Reference>
-      <Reference URI="/word/media/image2.png?ContentType=image/png">
-        <DigestMethod Algorithm="http://www.w3.org/2000/09/xmldsig#sha1"/>
-        <DigestValue>I1q3AKJ1sax2hip8w9aiMNB/5HE=</DigestValue>
-      </Reference>
-      <Reference URI="/word/media/image6.png?ContentType=image/png">
-        <DigestMethod Algorithm="http://www.w3.org/2000/09/xmldsig#sha1"/>
-        <DigestValue>zIrzT9aDa+AGIRWNnc1bsuUTqgU=</DigestValue>
-      </Reference>
-      <Reference URI="/word/media/image9.png?ContentType=image/png">
-        <DigestMethod Algorithm="http://www.w3.org/2000/09/xmldsig#sha1"/>
-        <DigestValue>CnxrYY24HXSJvfnBvMsA7G7Z9yQ=</DigestValue>
-      </Reference>
-      <Reference URI="/word/media/image7.png?ContentType=image/png">
-        <DigestMethod Algorithm="http://www.w3.org/2000/09/xmldsig#sha1"/>
-        <DigestValue>CKjpPGLVWRkPJM1Z7D7lxsj57HI=</DigestValue>
-      </Reference>
-      <Reference URI="/word/media/image5.png?ContentType=image/png">
-        <DigestMethod Algorithm="http://www.w3.org/2000/09/xmldsig#sha1"/>
-        <DigestValue>hj3YL8upZc6oBDGyLmtbxTVexfs=</DigestValue>
-      </Reference>
-      <Reference URI="/word/media/image8.png?ContentType=image/png">
-        <DigestMethod Algorithm="http://www.w3.org/2000/09/xmldsig#sha1"/>
-        <DigestValue>/RXmd4q55JO2rNEiEuKSKxpyMZY=</DigestValue>
-      </Reference>
-      <Reference URI="/_rels/.rels?ContentType=application/vnd.openxmlformats-package.relationships+xml">
-        <Transforms>
-          <Transform Algorithm="http://schemas.openxmlformats.org/package/2006/RelationshipTransform">
-            <mdssi:RelationshipReference SourceId="rId1"/>
-          </Transform>
-          <Transform Algorithm="http://www.w3.org/TR/2001/REC-xml-c14n-20010315"/>
-        </Transforms>
-        <DigestMethod Algorithm="http://www.w3.org/2000/09/xmldsig#sha1"/>
-        <DigestValue>1vWU/YTF/7t6ZjnE44gAFTbZvvA=</DigestValue>
-      </Reference>
-      <Reference URI="/word/_rels/footer1.xml.rels?ContentType=application/vnd.openxmlformats-package.relationships+xml">
-        <Transforms>
-          <Transform Algorithm="http://schemas.openxmlformats.org/package/2006/RelationshipTransform">
-            <mdssi:RelationshipReference SourceId="rId8"/>
-            <mdssi:RelationshipReference SourceId="rId13"/>
-            <mdssi:RelationshipReference SourceId="rId18"/>
-            <mdssi:RelationshipReference SourceId="rId26"/>
-            <mdssi:RelationshipReference SourceId="rId39"/>
-            <mdssi:RelationshipReference SourceId="rId3"/>
-            <mdssi:RelationshipReference SourceId="rId21"/>
-            <mdssi:RelationshipReference SourceId="rId34"/>
-            <mdssi:RelationshipReference SourceId="rId7"/>
-            <mdssi:RelationshipReference SourceId="rId12"/>
-            <mdssi:RelationshipReference SourceId="rId17"/>
-            <mdssi:RelationshipReference SourceId="rId25"/>
-            <mdssi:RelationshipReference SourceId="rId33"/>
-            <mdssi:RelationshipReference SourceId="rId38"/>
-            <mdssi:RelationshipReference SourceId="rId2"/>
-            <mdssi:RelationshipReference SourceId="rId16"/>
-            <mdssi:RelationshipReference SourceId="rId20"/>
-            <mdssi:RelationshipReference SourceId="rId29"/>
-            <mdssi:RelationshipReference SourceId="rId41"/>
-            <mdssi:RelationshipReference SourceId="rId1"/>
-            <mdssi:RelationshipReference SourceId="rId6"/>
-            <mdssi:RelationshipReference SourceId="rId11"/>
-            <mdssi:RelationshipReference SourceId="rId24"/>
-            <mdssi:RelationshipReference SourceId="rId32"/>
-            <mdssi:RelationshipReference SourceId="rId37"/>
-            <mdssi:RelationshipReference SourceId="rId40"/>
-            <mdssi:RelationshipReference SourceId="rId5"/>
-            <mdssi:RelationshipReference SourceId="rId15"/>
-            <mdssi:RelationshipReference SourceId="rId23"/>
-            <mdssi:RelationshipReference SourceId="rId28"/>
-            <mdssi:RelationshipReference SourceId="rId36"/>
-            <mdssi:RelationshipReference SourceId="rId10"/>
-            <mdssi:RelationshipReference SourceId="rId19"/>
-            <mdssi:RelationshipReference SourceId="rId31"/>
-            <mdssi:RelationshipReference SourceId="rId4"/>
-            <mdssi:RelationshipReference SourceId="rId9"/>
-            <mdssi:RelationshipReference SourceId="rId14"/>
-            <mdssi:RelationshipReference SourceId="rId22"/>
-            <mdssi:RelationshipReference SourceId="rId27"/>
-            <mdssi:RelationshipReference SourceId="rId30"/>
-            <mdssi:RelationshipReference SourceId="rId35"/>
-          </Transform>
-          <Transform Algorithm="http://www.w3.org/TR/2001/REC-xml-c14n-20010315"/>
-        </Transforms>
-        <DigestMethod Algorithm="http://www.w3.org/2000/09/xmldsig#sha1"/>
-        <DigestValue>B/vCmTEV2aswOKl04feAzMnDMg4=</DigestValue>
-      </Reference>
-      <Reference URI="/word/_rels/document.xml.rels?ContentType=application/vnd.openxmlformats-package.relationships+xml">
-        <Transforms>
-          <Transform Algorithm="http://schemas.openxmlformats.org/package/2006/RelationshipTransform">
-            <mdssi:RelationshipReference SourceId="rId8"/>
-            <mdssi:RelationshipReference SourceId="rId13"/>
-            <mdssi:RelationshipReference SourceId="rId3"/>
-            <mdssi:RelationshipReference SourceId="rId7"/>
-            <mdssi:RelationshipReference SourceId="rId12"/>
-            <mdssi:RelationshipReference SourceId="rId2"/>
-            <mdssi:RelationshipReference SourceId="rId6"/>
-            <mdssi:RelationshipReference SourceId="rId11"/>
-            <mdssi:RelationshipReference SourceId="rId5"/>
-            <mdssi:RelationshipReference SourceId="rId15"/>
-            <mdssi:RelationshipReference SourceId="rId10"/>
-            <mdssi:RelationshipReference SourceId="rId4"/>
-            <mdssi:RelationshipReference SourceId="rId9"/>
-            <mdssi:RelationshipReference SourceId="rId14"/>
-          </Transform>
-          <Transform Algorithm="http://www.w3.org/TR/2001/REC-xml-c14n-20010315"/>
-        </Transforms>
-        <DigestMethod Algorithm="http://www.w3.org/2000/09/xmldsig#sha1"/>
-        <DigestValue>lZPClSuVbvG85SY+JHXXJUliJO4=</DigestValue>
-      </Reference>
-    </Manifest>
-    <SignatureProperties>
-      <SignatureProperty Id="idSignatureTime" Target="#idPackageSignature">
-        <mdssi:SignatureTime>
-          <mdssi:Format>YYYY-MM-DDThh:mm:ssTZD</mdssi:Format>
-          <mdssi:Value>2019-08-23T09:03:08Z</mdssi:Value>
-        </mdssi:SignatureTime>
-      </SignatureProperty>
-    </SignatureProperties>
-  </Object>
-  <Object Id="idOfficeObject">
-    <SignatureProperties>
-      <SignatureProperty Id="idOfficeV1Details" Target="#idPackageSignature">
-        <SignatureInfoV1 xmlns="http://schemas.microsoft.com/office/2006/digsig">
-          <SetupID>{F1F91370-37B9-4C78-86D2-6125D2FF2005}</SetupID>
-          <SignatureText>sdsdsd</SignatureText>
-          <SignatureImage/>
-          <SignatureComments/>
-          <WindowsVersion>6.2</WindowsVersion>
-          <OfficeVersion>14.0</OfficeVersion>
-          <ApplicationVersion>14.0</ApplicationVersion>
-          <Monitors>2</Monitors>
-          <HorizontalResolution>1600</HorizontalResolution>
-          <VerticalResolution>900</VerticalResolution>
-          <ColorDepth>32</ColorDepth>
-          <SignatureProviderId>{00000000-0000-0000-0000-000000000000}</SignatureProviderId>
-          <SignatureProviderUrl/>
-          <SignatureProviderDetails>9</SignatureProviderDetails>
-          <ManifestHashAlgorithm>http://www.w3.org/2000/09/xmldsig#sha1</ManifestHashAlgorithm>
-          <SignatureType>2</SignatureType>
-        </SignatureInfoV1>
-      </SignatureProperty>
-    </SignatureProperties>
-  </Object>
-  <Object>
-    <xd:QualifyingProperties xmlns:xd="http://uri.etsi.org/01903/v1.3.2#" Target="#idPackageSignature">
-      <xd:SignedProperties Id="idSignedProperties">
-        <xd:SignedSignatureProperties>
-          <xd:SigningTime>2019-08-23T09:03:08Z</xd:SigningTime>
-          <xd:SigningCertificate>
-            <xd:Cert>
-              <xd:CertDigest>
-                <DigestMethod Algorithm="http://www.w3.org/2000/09/xmldsig#sha1"/>
-                <DigestValue>9KTknwnkJIzAxtkxS3xsXZ38X7U=</DigestValue>
-              </xd:CertDigest>
-              <xd:IssuerSerial>
-                <X509IssuerName>C=BG, L=Sofia, O=Information Services JSC, OID.2.5.4.97=NTRBG-831641791, CN=StampIT Global Qualified CA</X509IssuerName>
-                <X509SerialNumber>7268087013587016774</X509SerialNumber>
-              </xd:IssuerSerial>
-            </xd:Cert>
-          </xd:SigningCertificate>
-          <xd:SignaturePolicyIdentifier>
-            <xd:SignaturePolicyImplied/>
-          </xd:SignaturePolicyIdentifier>
-        </xd:SignedSignatureProperties>
-      </xd:SignedProperties>
-      <xd:UnsignedProperties/>
-    </xd:QualifyingProperties>
-  </Object>
-  <Object Id="idValidSigLnImg">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</Object>
-  <Object Id="idInvalidSigLnImg">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</Object>
-</Signature>
-</file>
-
 <file path=customXml/item1.xml><?xml version="1.0" encoding="utf-8"?>
 <b:Sources xmlns:b="http://schemas.openxmlformats.org/officeDocument/2006/bibliography" xmlns="http://schemas.openxmlformats.org/officeDocument/2006/bibliography" SelectedStyle="\APA.XSL" StyleName="APA"/>
 </file>
 
 <file path=customXml/itemProps1.xml><?xml version="1.0" encoding="utf-8"?>
-<ds:datastoreItem xmlns:ds="http://schemas.openxmlformats.org/officeDocument/2006/customXml" ds:itemID="{A1527383-742D-45C3-BA99-698BB34E37BF}">
+<ds:datastoreItem xmlns:ds="http://schemas.openxmlformats.org/officeDocument/2006/customXml" ds:itemID="{3793E3A6-3845-442D-9D59-F5018791109A}">
   <ds:schemaRefs>
     <ds:schemaRef ds:uri="http://schemas.openxmlformats.org/officeDocument/2006/bibliography"/>
   </ds:schemaRefs>

</xml_diff>